<commit_message>
MB Lab Character export instructions
Added extra instructions for the MB Lab character export.
</commit_message>
<xml_diff>
--- a/Instructions/Instructions.docx
+++ b/Instructions/Instructions.docx
@@ -28,37 +28,353 @@
         </w:numPr>
       </w:pPr>
       <w:r>
-        <w:t xml:space="preserve">Add manual </w:t>
+        <w:t>Add manual bastioni character after choosing the required phenotype (use IK), cycles, lights if needed.</w:t>
+      </w:r>
+    </w:p>
+    <w:p>
+      <w:pPr>
+        <w:pStyle w:val="ListParagraph"/>
+        <w:numPr>
+          <w:ilvl w:val="0"/>
+          <w:numId w:val="1"/>
+        </w:numPr>
+      </w:pPr>
+      <w:r>
+        <w:t xml:space="preserve">Switch off </w:t>
       </w:r>
       <w:proofErr w:type="spellStart"/>
       <w:r>
-        <w:t>bastioni</w:t>
+        <w:t>Subsurf</w:t>
       </w:r>
       <w:proofErr w:type="spellEnd"/>
-      <w:r>
-        <w:t xml:space="preserve"> character after choosing the required phenotype (use IK</w:t>
-      </w:r>
-      <w:r>
-        <w:t xml:space="preserve"> no muscles</w:t>
-      </w:r>
-      <w:r>
-        <w:t>), cycles, lights if needed.</w:t>
-      </w:r>
-    </w:p>
-    <w:p>
-      <w:pPr>
-        <w:pStyle w:val="ListParagraph"/>
-        <w:numPr>
-          <w:ilvl w:val="0"/>
-          <w:numId w:val="1"/>
-        </w:numPr>
-      </w:pPr>
-      <w:r>
-        <w:t xml:space="preserve">Switch off </w:t>
+    </w:p>
+    <w:p>
+      <w:pPr>
+        <w:pStyle w:val="ListParagraph"/>
+        <w:numPr>
+          <w:ilvl w:val="0"/>
+          <w:numId w:val="1"/>
+        </w:numPr>
+      </w:pPr>
+      <w:r>
+        <w:t>Select shape and face features using sliders</w:t>
+      </w:r>
+    </w:p>
+    <w:p>
+      <w:pPr>
+        <w:pStyle w:val="ListParagraph"/>
+        <w:numPr>
+          <w:ilvl w:val="0"/>
+          <w:numId w:val="1"/>
+        </w:numPr>
+      </w:pPr>
+      <w:r>
+        <w:t>Export and backup all textures and json files for the character</w:t>
+      </w:r>
+    </w:p>
+    <w:p>
+      <w:pPr>
+        <w:pStyle w:val="ListParagraph"/>
+        <w:numPr>
+          <w:ilvl w:val="0"/>
+          <w:numId w:val="1"/>
+        </w:numPr>
+        <w:spacing w:before="240"/>
+      </w:pPr>
+      <w:r>
+        <w:t>Select armature and put it into rest mode</w:t>
+      </w:r>
+    </w:p>
+    <w:p>
+      <w:pPr>
+        <w:pStyle w:val="ListParagraph"/>
+        <w:numPr>
+          <w:ilvl w:val="0"/>
+          <w:numId w:val="1"/>
+        </w:numPr>
+      </w:pPr>
+      <w:r>
+        <w:t>Add clothes to model</w:t>
+      </w:r>
+    </w:p>
+    <w:p>
+      <w:pPr>
+        <w:pStyle w:val="ListParagraph"/>
+        <w:numPr>
+          <w:ilvl w:val="0"/>
+          <w:numId w:val="1"/>
+        </w:numPr>
+      </w:pPr>
+      <w:r>
+        <w:t>Fit clothes without using proxy</w:t>
+      </w:r>
+    </w:p>
+    <w:p>
+      <w:pPr>
+        <w:pStyle w:val="ListParagraph"/>
+        <w:numPr>
+          <w:ilvl w:val="0"/>
+          <w:numId w:val="1"/>
+        </w:numPr>
+      </w:pPr>
+      <w:r>
+        <w:t>After all clothes are fitted time to add weights</w:t>
+      </w:r>
+    </w:p>
+    <w:p>
+      <w:pPr>
+        <w:pStyle w:val="ListParagraph"/>
+        <w:numPr>
+          <w:ilvl w:val="0"/>
+          <w:numId w:val="1"/>
+        </w:numPr>
+      </w:pPr>
+      <w:r>
+        <w:t>Select cloth or hair to add weight</w:t>
+      </w:r>
+    </w:p>
+    <w:p>
+      <w:pPr>
+        <w:pStyle w:val="ListParagraph"/>
+        <w:numPr>
+          <w:ilvl w:val="0"/>
+          <w:numId w:val="1"/>
+        </w:numPr>
+      </w:pPr>
+      <w:r>
+        <w:t>Attach it to parent skeleton with empty groups</w:t>
+      </w:r>
+    </w:p>
+    <w:p>
+      <w:pPr>
+        <w:pStyle w:val="ListParagraph"/>
+        <w:numPr>
+          <w:ilvl w:val="0"/>
+          <w:numId w:val="1"/>
+        </w:numPr>
+      </w:pPr>
+      <w:r>
+        <w:t>Select character mesh and put in weight paint mode</w:t>
+      </w:r>
+    </w:p>
+    <w:p>
+      <w:pPr>
+        <w:pStyle w:val="ListParagraph"/>
+        <w:numPr>
+          <w:ilvl w:val="0"/>
+          <w:numId w:val="1"/>
+        </w:numPr>
+      </w:pPr>
+      <w:r>
+        <w:t>Select cloth/hair and put in weight paint mode</w:t>
+      </w:r>
+    </w:p>
+    <w:p>
+      <w:pPr>
+        <w:pStyle w:val="ListParagraph"/>
+        <w:numPr>
+          <w:ilvl w:val="0"/>
+          <w:numId w:val="1"/>
+        </w:numPr>
+      </w:pPr>
+      <w:r>
+        <w:t>Select character mesh and armature then shift select the cloth/hair and transfer weights</w:t>
+      </w:r>
+    </w:p>
+    <w:p>
+      <w:pPr>
+        <w:pStyle w:val="ListParagraph"/>
+        <w:numPr>
+          <w:ilvl w:val="0"/>
+          <w:numId w:val="1"/>
+        </w:numPr>
+      </w:pPr>
+      <w:r>
+        <w:t>Use nearest face or projected face depending on the cloth</w:t>
+      </w:r>
+    </w:p>
+    <w:p>
+      <w:pPr>
+        <w:pStyle w:val="ListParagraph"/>
+        <w:numPr>
+          <w:ilvl w:val="0"/>
+          <w:numId w:val="1"/>
+        </w:numPr>
+      </w:pPr>
+      <w:r>
+        <w:t>Choose by name and all layers for source and destination and click transfer weights again</w:t>
+      </w:r>
+    </w:p>
+    <w:p>
+      <w:pPr>
+        <w:pStyle w:val="ListParagraph"/>
+        <w:numPr>
+          <w:ilvl w:val="0"/>
+          <w:numId w:val="1"/>
+        </w:numPr>
+      </w:pPr>
+      <w:r>
+        <w:t>After transferring weights go back to pose mode and check the fit by moving the armature</w:t>
+      </w:r>
+    </w:p>
+    <w:p>
+      <w:pPr>
+        <w:pStyle w:val="ListParagraph"/>
+        <w:numPr>
+          <w:ilvl w:val="0"/>
+          <w:numId w:val="1"/>
+        </w:numPr>
+      </w:pPr>
+      <w:r>
+        <w:t>Repeat for additional clothes and hair</w:t>
+      </w:r>
+    </w:p>
+    <w:p>
+      <w:pPr>
+        <w:pStyle w:val="ListParagraph"/>
+        <w:numPr>
+          <w:ilvl w:val="0"/>
+          <w:numId w:val="1"/>
+        </w:numPr>
+      </w:pPr>
+      <w:r>
+        <w:t>Dangling and swinging parts are attached to separate armature created specifically for it having the same root as original mesh</w:t>
+      </w:r>
+    </w:p>
+    <w:p>
+      <w:pPr>
+        <w:pStyle w:val="ListParagraph"/>
+        <w:numPr>
+          <w:ilvl w:val="0"/>
+          <w:numId w:val="1"/>
+        </w:numPr>
+      </w:pPr>
+      <w:r>
+        <w:t>Go back to Rest Position</w:t>
+      </w:r>
+    </w:p>
+    <w:p>
+      <w:pPr>
+        <w:pStyle w:val="ListParagraph"/>
+        <w:numPr>
+          <w:ilvl w:val="0"/>
+          <w:numId w:val="1"/>
+        </w:numPr>
+      </w:pPr>
+      <w:r>
+        <w:t>Do not Delete Subdivision</w:t>
+      </w:r>
+    </w:p>
+    <w:p>
+      <w:pPr>
+        <w:pStyle w:val="ListParagraph"/>
+        <w:numPr>
+          <w:ilvl w:val="0"/>
+          <w:numId w:val="1"/>
+        </w:numPr>
+      </w:pPr>
+      <w:r>
+        <w:t>Make a backup of blend file</w:t>
+      </w:r>
+    </w:p>
+    <w:p>
+      <w:pPr>
+        <w:pStyle w:val="ListParagraph"/>
+        <w:numPr>
+          <w:ilvl w:val="0"/>
+          <w:numId w:val="1"/>
+        </w:numPr>
+      </w:pPr>
+      <w:r>
+        <w:t>Finalize the character</w:t>
+      </w:r>
+    </w:p>
+    <w:p>
+      <w:pPr>
+        <w:pStyle w:val="ListParagraph"/>
+        <w:numPr>
+          <w:ilvl w:val="0"/>
+          <w:numId w:val="1"/>
+        </w:numPr>
+      </w:pPr>
+      <w:r>
+        <w:t>Add shape keys to clothes</w:t>
+      </w:r>
+    </w:p>
+    <w:p>
+      <w:pPr>
+        <w:pStyle w:val="ListParagraph"/>
+        <w:numPr>
+          <w:ilvl w:val="0"/>
+          <w:numId w:val="1"/>
+        </w:numPr>
+      </w:pPr>
+      <w:r>
+        <w:t>Change metric system and scale to 0.01</w:t>
+      </w:r>
+    </w:p>
+    <w:p>
+      <w:pPr>
+        <w:pStyle w:val="ListParagraph"/>
+        <w:numPr>
+          <w:ilvl w:val="0"/>
+          <w:numId w:val="1"/>
+        </w:numPr>
+      </w:pPr>
+      <w:r>
+        <w:t>Scale everything by 100</w:t>
+      </w:r>
+    </w:p>
+    <w:p>
+      <w:pPr>
+        <w:pStyle w:val="ListParagraph"/>
+        <w:numPr>
+          <w:ilvl w:val="0"/>
+          <w:numId w:val="1"/>
+        </w:numPr>
+      </w:pPr>
+      <w:r>
+        <w:t>Ctrl a to apply scaling and rotation</w:t>
+      </w:r>
+    </w:p>
+    <w:p>
+      <w:pPr>
+        <w:pStyle w:val="ListParagraph"/>
+        <w:numPr>
+          <w:ilvl w:val="0"/>
+          <w:numId w:val="1"/>
+        </w:numPr>
+      </w:pPr>
+      <w:r>
+        <w:t>Remove hidden vertices</w:t>
+      </w:r>
+    </w:p>
+    <w:p>
+      <w:pPr>
+        <w:pStyle w:val="ListParagraph"/>
+        <w:numPr>
+          <w:ilvl w:val="0"/>
+          <w:numId w:val="1"/>
+        </w:numPr>
+      </w:pPr>
+      <w:r>
+        <w:t>Fix material slots. Reduce them</w:t>
+      </w:r>
+    </w:p>
+    <w:p>
+      <w:pPr>
+        <w:pStyle w:val="ListParagraph"/>
+        <w:numPr>
+          <w:ilvl w:val="0"/>
+          <w:numId w:val="1"/>
+        </w:numPr>
+      </w:pPr>
+      <w:r>
+        <w:t xml:space="preserve">Add separate </w:t>
       </w:r>
       <w:proofErr w:type="spellStart"/>
       <w:r>
-        <w:t>Subsurf</w:t>
+        <w:t>uv</w:t>
       </w:r>
       <w:proofErr w:type="spellEnd"/>
     </w:p>
@@ -71,347 +387,71 @@
         </w:numPr>
       </w:pPr>
       <w:r>
-        <w:t>Select shape and face features using sliders</w:t>
-      </w:r>
-    </w:p>
-    <w:p>
-      <w:pPr>
-        <w:pStyle w:val="ListParagraph"/>
-        <w:numPr>
-          <w:ilvl w:val="0"/>
-          <w:numId w:val="1"/>
-        </w:numPr>
-      </w:pPr>
-      <w:r>
-        <w:t>Export and backup all textures and json files for the character</w:t>
-      </w:r>
-    </w:p>
-    <w:p>
-      <w:pPr>
-        <w:pStyle w:val="ListParagraph"/>
-        <w:numPr>
-          <w:ilvl w:val="0"/>
-          <w:numId w:val="1"/>
-        </w:numPr>
-      </w:pPr>
-      <w:r>
-        <w:t>Select armature and put it into rest mode</w:t>
-      </w:r>
-    </w:p>
-    <w:p>
-      <w:pPr>
-        <w:pStyle w:val="ListParagraph"/>
-        <w:numPr>
-          <w:ilvl w:val="0"/>
-          <w:numId w:val="1"/>
-        </w:numPr>
-      </w:pPr>
-      <w:r>
-        <w:t>Add clothes to model</w:t>
-      </w:r>
-    </w:p>
-    <w:p>
-      <w:pPr>
-        <w:pStyle w:val="ListParagraph"/>
-        <w:numPr>
-          <w:ilvl w:val="0"/>
-          <w:numId w:val="1"/>
-        </w:numPr>
-      </w:pPr>
-      <w:r>
-        <w:t>Fit clothes without using proxy</w:t>
-      </w:r>
-    </w:p>
-    <w:p>
-      <w:pPr>
-        <w:pStyle w:val="ListParagraph"/>
-        <w:numPr>
-          <w:ilvl w:val="0"/>
-          <w:numId w:val="1"/>
-        </w:numPr>
-      </w:pPr>
-      <w:r>
-        <w:t>After all clothes are fitted time to add weights</w:t>
-      </w:r>
-    </w:p>
-    <w:p>
-      <w:pPr>
-        <w:pStyle w:val="ListParagraph"/>
-        <w:numPr>
-          <w:ilvl w:val="0"/>
-          <w:numId w:val="1"/>
-        </w:numPr>
-      </w:pPr>
-      <w:r>
-        <w:t>Select cloth or hair to add weight</w:t>
-      </w:r>
-    </w:p>
-    <w:p>
-      <w:pPr>
-        <w:pStyle w:val="ListParagraph"/>
-        <w:numPr>
-          <w:ilvl w:val="0"/>
-          <w:numId w:val="1"/>
-        </w:numPr>
-      </w:pPr>
-      <w:r>
-        <w:t>Attach it to parent skeleton with empty groups</w:t>
-      </w:r>
-    </w:p>
-    <w:p>
-      <w:pPr>
-        <w:pStyle w:val="ListParagraph"/>
-        <w:numPr>
-          <w:ilvl w:val="0"/>
-          <w:numId w:val="1"/>
-        </w:numPr>
-      </w:pPr>
-      <w:r>
-        <w:t>Select character mesh and put in weight paint mode</w:t>
-      </w:r>
-    </w:p>
-    <w:p>
-      <w:pPr>
-        <w:pStyle w:val="ListParagraph"/>
-        <w:numPr>
-          <w:ilvl w:val="0"/>
-          <w:numId w:val="1"/>
-        </w:numPr>
-      </w:pPr>
-      <w:r>
-        <w:t>Select cloth/hair and put in weight paint mode</w:t>
-      </w:r>
-    </w:p>
-    <w:p>
-      <w:pPr>
-        <w:pStyle w:val="ListParagraph"/>
-        <w:numPr>
-          <w:ilvl w:val="0"/>
-          <w:numId w:val="1"/>
-        </w:numPr>
-      </w:pPr>
-      <w:r>
-        <w:t>Select character mesh and armature then shift select the cloth/hair and transfer weights</w:t>
-      </w:r>
-    </w:p>
-    <w:p>
-      <w:pPr>
-        <w:pStyle w:val="ListParagraph"/>
-        <w:numPr>
-          <w:ilvl w:val="0"/>
-          <w:numId w:val="1"/>
-        </w:numPr>
-      </w:pPr>
-      <w:r>
-        <w:t>Use nearest face or projected face depending on the cloth</w:t>
-      </w:r>
-    </w:p>
-    <w:p>
-      <w:pPr>
-        <w:pStyle w:val="ListParagraph"/>
-        <w:numPr>
-          <w:ilvl w:val="0"/>
-          <w:numId w:val="1"/>
-        </w:numPr>
-      </w:pPr>
-      <w:r>
-        <w:t>Choose by name and all layers for source and destination and click transfer weights again</w:t>
-      </w:r>
-    </w:p>
-    <w:p>
-      <w:pPr>
-        <w:pStyle w:val="ListParagraph"/>
-        <w:numPr>
-          <w:ilvl w:val="0"/>
-          <w:numId w:val="1"/>
-        </w:numPr>
-      </w:pPr>
-      <w:r>
-        <w:t>After transferring weights go back to pose mode and check the fit by moving the armature</w:t>
-      </w:r>
-    </w:p>
-    <w:p>
-      <w:pPr>
-        <w:pStyle w:val="ListParagraph"/>
-        <w:numPr>
-          <w:ilvl w:val="0"/>
-          <w:numId w:val="1"/>
-        </w:numPr>
-      </w:pPr>
-      <w:r>
-        <w:t>Repeat for additional clothes and hair</w:t>
-      </w:r>
-    </w:p>
-    <w:p>
-      <w:pPr>
-        <w:pStyle w:val="ListParagraph"/>
-        <w:numPr>
-          <w:ilvl w:val="0"/>
-          <w:numId w:val="1"/>
-        </w:numPr>
-      </w:pPr>
-      <w:r>
-        <w:t>Dangling and swinging parts are attached to separate armature created specifically for it having the same root as original mesh</w:t>
-      </w:r>
-    </w:p>
-    <w:p>
-      <w:pPr>
-        <w:pStyle w:val="ListParagraph"/>
-        <w:numPr>
-          <w:ilvl w:val="0"/>
-          <w:numId w:val="1"/>
-        </w:numPr>
-      </w:pPr>
-      <w:r>
-        <w:t>Go back to Rest Position</w:t>
-      </w:r>
-    </w:p>
-    <w:p>
-      <w:pPr>
-        <w:pStyle w:val="ListParagraph"/>
-        <w:numPr>
-          <w:ilvl w:val="0"/>
-          <w:numId w:val="1"/>
-        </w:numPr>
-      </w:pPr>
-      <w:r>
-        <w:t>Do not Delete Subdivision</w:t>
-      </w:r>
-    </w:p>
-    <w:p>
-      <w:pPr>
-        <w:pStyle w:val="ListParagraph"/>
-        <w:numPr>
-          <w:ilvl w:val="0"/>
-          <w:numId w:val="1"/>
-        </w:numPr>
-      </w:pPr>
-      <w:r>
-        <w:t>Make a backup of blend file</w:t>
-      </w:r>
-    </w:p>
-    <w:p>
-      <w:pPr>
-        <w:pStyle w:val="ListParagraph"/>
-        <w:numPr>
-          <w:ilvl w:val="0"/>
-          <w:numId w:val="1"/>
-        </w:numPr>
-      </w:pPr>
-      <w:r>
-        <w:t>Finalize the character</w:t>
-      </w:r>
-    </w:p>
-    <w:p>
-      <w:pPr>
-        <w:pStyle w:val="ListParagraph"/>
-        <w:numPr>
-          <w:ilvl w:val="0"/>
-          <w:numId w:val="1"/>
-        </w:numPr>
-      </w:pPr>
-      <w:r>
-        <w:t>Add breath shape keys</w:t>
-      </w:r>
-    </w:p>
-    <w:p>
-      <w:pPr>
-        <w:pStyle w:val="ListParagraph"/>
-        <w:numPr>
-          <w:ilvl w:val="0"/>
-          <w:numId w:val="1"/>
-        </w:numPr>
-      </w:pPr>
-      <w:r>
-        <w:t>Change metric system and scale to 0.01</w:t>
-      </w:r>
-    </w:p>
-    <w:p>
-      <w:pPr>
-        <w:pStyle w:val="ListParagraph"/>
-        <w:numPr>
-          <w:ilvl w:val="0"/>
-          <w:numId w:val="1"/>
-        </w:numPr>
-      </w:pPr>
-      <w:r>
-        <w:t>Scale everything by 100</w:t>
-      </w:r>
-      <w:r>
-        <w:t xml:space="preserve"> </w:t>
-      </w:r>
-      <w:r>
-        <w:br/>
-      </w:r>
-      <w:r>
-        <w:t xml:space="preserve">(or) </w:t>
-      </w:r>
-      <w:r>
-        <w:br/>
-      </w:r>
-      <w:r>
-        <w:t>skip step 26 and 27 but during export enter scale as 100 there</w:t>
-      </w:r>
-      <w:r>
-        <w:t xml:space="preserve"> this is not recommended though</w:t>
-      </w:r>
-      <w:r>
-        <w:t>. Whichever process you follow for your 1</w:t>
-      </w:r>
-      <w:r>
-        <w:rPr>
-          <w:vertAlign w:val="superscript"/>
-        </w:rPr>
-        <w:t>st</w:t>
-      </w:r>
-      <w:r>
-        <w:t xml:space="preserve"> character must remain same for the others too</w:t>
-      </w:r>
-    </w:p>
-    <w:p>
-      <w:pPr>
-        <w:pStyle w:val="ListParagraph"/>
-        <w:numPr>
-          <w:ilvl w:val="0"/>
-          <w:numId w:val="1"/>
-        </w:numPr>
-      </w:pPr>
-      <w:r>
-        <w:t>Ctrl a to apply scaling and rotation</w:t>
-      </w:r>
-    </w:p>
-    <w:p>
-      <w:pPr>
-        <w:pStyle w:val="ListParagraph"/>
-        <w:numPr>
-          <w:ilvl w:val="0"/>
-          <w:numId w:val="1"/>
-        </w:numPr>
-      </w:pPr>
-      <w:r>
-        <w:t>Remove hidden vertices</w:t>
-      </w:r>
-    </w:p>
-    <w:p>
-      <w:pPr>
-        <w:pStyle w:val="ListParagraph"/>
-        <w:numPr>
-          <w:ilvl w:val="0"/>
-          <w:numId w:val="1"/>
-        </w:numPr>
-      </w:pPr>
-      <w:r>
-        <w:t xml:space="preserve">Among the clothes and hair there remove the vertex groups which you do not think should be affecting the weights. Example </w:t>
-      </w:r>
-      <w:r>
-        <w:t>most h</w:t>
-      </w:r>
-      <w:r>
-        <w:t xml:space="preserve">air and glasses will only require weights from head and </w:t>
+        <w:t>Delete weight bones for hair and collars and other places</w:t>
+      </w:r>
+    </w:p>
+    <w:p>
+      <w:pPr>
+        <w:pStyle w:val="ListParagraph"/>
+        <w:numPr>
+          <w:ilvl w:val="0"/>
+          <w:numId w:val="1"/>
+        </w:numPr>
+      </w:pPr>
+      <w:r>
+        <w:t>Merge all clothes and body</w:t>
+      </w:r>
+    </w:p>
+    <w:p>
+      <w:pPr>
+        <w:pStyle w:val="ListParagraph"/>
+        <w:numPr>
+          <w:ilvl w:val="0"/>
+          <w:numId w:val="1"/>
+        </w:numPr>
+      </w:pPr>
+      <w:r>
+        <w:t>Remove doubles with slider</w:t>
+      </w:r>
+    </w:p>
+    <w:p>
+      <w:pPr>
+        <w:pStyle w:val="ListParagraph"/>
+        <w:numPr>
+          <w:ilvl w:val="0"/>
+          <w:numId w:val="1"/>
+        </w:numPr>
+      </w:pPr>
+      <w:r>
+        <w:t>Remove degenerates</w:t>
+      </w:r>
+    </w:p>
+    <w:p>
+      <w:pPr>
+        <w:pStyle w:val="ListParagraph"/>
+        <w:numPr>
+          <w:ilvl w:val="0"/>
+          <w:numId w:val="1"/>
+        </w:numPr>
+      </w:pPr>
+      <w:r>
+        <w:t xml:space="preserve">MB_UV &gt;SP_UV &gt; hair &gt; dress </w:t>
+      </w:r>
+    </w:p>
+    <w:p>
+      <w:pPr>
+        <w:pStyle w:val="ListParagraph"/>
+        <w:numPr>
+          <w:ilvl w:val="0"/>
+          <w:numId w:val="1"/>
+        </w:numPr>
+      </w:pPr>
+      <w:r>
+        <w:t xml:space="preserve">Rename character to </w:t>
       </w:r>
       <w:proofErr w:type="spellStart"/>
       <w:r>
-        <w:t>struct_hd</w:t>
+        <w:t>main_root</w:t>
       </w:r>
       <w:proofErr w:type="spellEnd"/>
     </w:p>
@@ -424,19 +464,7 @@
         </w:numPr>
       </w:pPr>
       <w:r>
-        <w:t>Merge all clothes and body</w:t>
-      </w:r>
-    </w:p>
-    <w:p>
-      <w:pPr>
-        <w:pStyle w:val="ListParagraph"/>
-        <w:numPr>
-          <w:ilvl w:val="0"/>
-          <w:numId w:val="1"/>
-        </w:numPr>
-      </w:pPr>
-      <w:r>
-        <w:t xml:space="preserve">Rename character to </w:t>
+        <w:t xml:space="preserve">Give a name for the mesh inside the object </w:t>
       </w:r>
       <w:proofErr w:type="spellStart"/>
       <w:r>
@@ -453,26 +481,6 @@
         </w:numPr>
       </w:pPr>
       <w:r>
-        <w:t xml:space="preserve">Give a name for the mesh inside the object </w:t>
-      </w:r>
-      <w:proofErr w:type="spellStart"/>
-      <w:r>
-        <w:t>main_root</w:t>
-      </w:r>
-      <w:r>
-        <w:t>_character</w:t>
-      </w:r>
-      <w:proofErr w:type="spellEnd"/>
-    </w:p>
-    <w:p>
-      <w:pPr>
-        <w:pStyle w:val="ListParagraph"/>
-        <w:numPr>
-          <w:ilvl w:val="0"/>
-          <w:numId w:val="1"/>
-        </w:numPr>
-      </w:pPr>
-      <w:r>
         <w:t xml:space="preserve">Export using fbx do not apply modifiers/leaf bones/baked animation/ </w:t>
       </w:r>
     </w:p>
@@ -499,12 +507,6 @@
       <w:r>
         <w:t>Only selected objects not all</w:t>
       </w:r>
-      <w:r>
-        <w:t xml:space="preserve"> (skeleton and </w:t>
-      </w:r>
-      <w:r>
-        <w:t>joined mesh)</w:t>
-      </w:r>
     </w:p>
     <w:p>
       <w:pPr>
@@ -519,6 +521,21 @@
       </w:r>
     </w:p>
     <w:p>
+      <w:pPr>
+        <w:pStyle w:val="ListParagraph"/>
+        <w:numPr>
+          <w:ilvl w:val="0"/>
+          <w:numId w:val="1"/>
+        </w:numPr>
+      </w:pPr>
+      <w:r>
+        <w:t>Check fbx in blende</w:t>
+      </w:r>
+      <w:r>
+        <w:t>r</w:t>
+      </w:r>
+      <w:bookmarkStart w:id="0" w:name="_GoBack"/>
+      <w:bookmarkEnd w:id="0"/>
       <w:r>
         <w:br w:type="page"/>
       </w:r>
@@ -953,7 +970,15 @@
         <w:t>(</w:t>
       </w:r>
       <w:r>
-        <w:t>Content/fBlah/Common/BP/Data</w:t>
+        <w:t>Content/</w:t>
+      </w:r>
+      <w:proofErr w:type="spellStart"/>
+      <w:r>
+        <w:t>fBlah</w:t>
+      </w:r>
+      <w:proofErr w:type="spellEnd"/>
+      <w:r>
+        <w:t>/Common/BP/Data</w:t>
       </w:r>
       <w:r>
         <w:t>)</w:t>
@@ -1041,10 +1066,18 @@
         </w:numPr>
       </w:pPr>
       <w:r>
-        <w:t>Check TestMap2 for an example on how to play audio with lip sync. (Content/fBlah/</w:t>
+        <w:t>Check TestMap2 for an example on how to play audio with lip sync. (Content/</w:t>
       </w:r>
       <w:proofErr w:type="spellStart"/>
       <w:r>
+        <w:t>fBlah</w:t>
+      </w:r>
+      <w:proofErr w:type="spellEnd"/>
+      <w:r>
+        <w:t>/</w:t>
+      </w:r>
+      <w:proofErr w:type="spellStart"/>
+      <w:r>
         <w:t>TestMaps</w:t>
       </w:r>
       <w:proofErr w:type="spellEnd"/>
@@ -1054,8 +1087,6 @@
       <w:r>
         <w:t>. The level blueprint has all the information you need.</w:t>
       </w:r>
-      <w:bookmarkStart w:id="0" w:name="_GoBack"/>
-      <w:bookmarkEnd w:id="0"/>
     </w:p>
     <w:sectPr>
       <w:pgSz w:w="11906" w:h="16838"/>

</xml_diff>

<commit_message>
Updated instructions for lip sync
</commit_message>
<xml_diff>
--- a/Instructions/Instructions.docx
+++ b/Instructions/Instructions.docx
@@ -1,9 +1,14 @@
 
 <file path=word/document.xml><?xml version="1.0" encoding="utf-8"?>
-<w:document xmlns:wpc="http://schemas.microsoft.com/office/word/2010/wordprocessingCanvas" xmlns:cx="http://schemas.microsoft.com/office/drawing/2014/chartex" xmlns:cx1="http://schemas.microsoft.com/office/drawing/2015/9/8/chartex" xmlns:cx2="http://schemas.microsoft.com/office/drawing/2015/10/21/chartex" xmlns:cx3="http://schemas.microsoft.com/office/drawing/2016/5/9/chartex" xmlns:cx4="http://schemas.microsoft.com/office/drawing/2016/5/10/chartex" xmlns:cx5="http://schemas.microsoft.com/office/drawing/2016/5/11/chartex" xmlns:cx6="http://schemas.microsoft.com/office/drawing/2016/5/12/chartex" xmlns:cx7="http://schemas.microsoft.com/office/drawing/2016/5/13/chartex" xmlns:cx8="http://schemas.microsoft.com/office/drawing/2016/5/14/chartex" xmlns:mc="http://schemas.openxmlformats.org/markup-compatibility/2006" xmlns:aink="http://schemas.microsoft.com/office/drawing/2016/ink" xmlns:am3d="http://schemas.microsoft.com/office/drawing/2017/model3d" xmlns:o="urn:schemas-microsoft-com:office:office" xmlns:r="http://schemas.openxmlformats.org/officeDocument/2006/relationships" xmlns:m="http://schemas.openxmlformats.org/officeDocument/2006/math" xmlns:v="urn:schemas-microsoft-com:vml" xmlns:wp14="http://schemas.microsoft.com/office/word/2010/wordprocessingDrawing" xmlns:wp="http://schemas.openxmlformats.org/drawingml/2006/wordprocessingDrawing" xmlns:w10="urn:schemas-microsoft-com:office:word" xmlns:w="http://schemas.openxmlformats.org/wordprocessingml/2006/main" xmlns:w14="http://schemas.microsoft.com/office/word/2010/wordml" xmlns:w15="http://schemas.microsoft.com/office/word/2012/wordml" xmlns:w16cid="http://schemas.microsoft.com/office/word/2016/wordml/cid" xmlns:w16se="http://schemas.microsoft.com/office/word/2015/wordml/symex" xmlns:wpg="http://schemas.microsoft.com/office/word/2010/wordprocessingGroup" xmlns:wpi="http://schemas.microsoft.com/office/word/2010/wordprocessingInk" xmlns:wne="http://schemas.microsoft.com/office/word/2006/wordml" xmlns:wps="http://schemas.microsoft.com/office/word/2010/wordprocessingShape" mc:Ignorable="w14 w15 w16se w16cid wp14">
+<w:document xmlns:o="urn:schemas-microsoft-com:office:office" xmlns:r="http://schemas.openxmlformats.org/officeDocument/2006/relationships" xmlns:v="urn:schemas-microsoft-com:vml" xmlns:w="http://schemas.openxmlformats.org/wordprocessingml/2006/main" xmlns:w10="urn:schemas-microsoft-com:office:word" xmlns:wp="http://schemas.openxmlformats.org/drawingml/2006/wordprocessingDrawing" xmlns:wps="http://schemas.microsoft.com/office/word/2010/wordprocessingShape" xmlns:wpg="http://schemas.microsoft.com/office/word/2010/wordprocessingGroup" xmlns:mc="http://schemas.openxmlformats.org/markup-compatibility/2006" xmlns:wp14="http://schemas.microsoft.com/office/word/2010/wordprocessingDrawing" xmlns:w14="http://schemas.microsoft.com/office/word/2010/wordml" mc:Ignorable="w14 wp14">
   <w:body>
     <w:p>
-      <w:r>
+      <w:pPr>
+        <w:pStyle w:val="Normal"/>
+        <w:rPr/>
+      </w:pPr>
+      <w:r>
+        <w:rPr/>
         <w:t>Blender 2.79 instructions for exporting animated skeletal mesh with clothes using manual bastioni lab 1.6</w:t>
       </w:r>
     </w:p>
@@ -14,8 +19,10 @@
           <w:ilvl w:val="0"/>
           <w:numId w:val="1"/>
         </w:numPr>
-      </w:pPr>
-      <w:r>
+        <w:rPr/>
+      </w:pPr>
+      <w:r>
+        <w:rPr/>
         <w:t>Open blender</w:t>
       </w:r>
     </w:p>
@@ -26,8 +33,10 @@
           <w:ilvl w:val="0"/>
           <w:numId w:val="1"/>
         </w:numPr>
-      </w:pPr>
-      <w:r>
+        <w:rPr/>
+      </w:pPr>
+      <w:r>
+        <w:rPr/>
         <w:t>Add manual bastioni character after choosing the required phenotype (use IK), cycles, lights if needed.</w:t>
       </w:r>
     </w:p>
@@ -38,25 +47,24 @@
           <w:ilvl w:val="0"/>
           <w:numId w:val="1"/>
         </w:numPr>
-      </w:pPr>
-      <w:r>
-        <w:t xml:space="preserve">Switch off </w:t>
-      </w:r>
-      <w:proofErr w:type="spellStart"/>
-      <w:r>
-        <w:t>Subsurf</w:t>
-      </w:r>
-      <w:proofErr w:type="spellEnd"/>
-    </w:p>
-    <w:p>
-      <w:pPr>
-        <w:pStyle w:val="ListParagraph"/>
-        <w:numPr>
-          <w:ilvl w:val="0"/>
-          <w:numId w:val="1"/>
-        </w:numPr>
-      </w:pPr>
-      <w:r>
+        <w:rPr/>
+      </w:pPr>
+      <w:r>
+        <w:rPr/>
+        <w:t>Switch off Subsurf</w:t>
+      </w:r>
+    </w:p>
+    <w:p>
+      <w:pPr>
+        <w:pStyle w:val="ListParagraph"/>
+        <w:numPr>
+          <w:ilvl w:val="0"/>
+          <w:numId w:val="1"/>
+        </w:numPr>
+        <w:rPr/>
+      </w:pPr>
+      <w:r>
+        <w:rPr/>
         <w:t>Select shape and face features using sliders</w:t>
       </w:r>
     </w:p>
@@ -67,8 +75,10 @@
           <w:ilvl w:val="0"/>
           <w:numId w:val="1"/>
         </w:numPr>
-      </w:pPr>
-      <w:r>
+        <w:rPr/>
+      </w:pPr>
+      <w:r>
+        <w:rPr/>
         <w:t>Export and backup all textures and json files for the character</w:t>
       </w:r>
     </w:p>
@@ -79,9 +89,12 @@
           <w:ilvl w:val="0"/>
           <w:numId w:val="1"/>
         </w:numPr>
-        <w:spacing w:before="240"/>
-      </w:pPr>
-      <w:r>
+        <w:spacing w:before="240" w:after="160"/>
+        <w:contextualSpacing/>
+        <w:rPr/>
+      </w:pPr>
+      <w:r>
+        <w:rPr/>
         <w:t>Select armature and put it into rest mode</w:t>
       </w:r>
     </w:p>
@@ -92,8 +105,10 @@
           <w:ilvl w:val="0"/>
           <w:numId w:val="1"/>
         </w:numPr>
-      </w:pPr>
-      <w:r>
+        <w:rPr/>
+      </w:pPr>
+      <w:r>
+        <w:rPr/>
         <w:t>Add clothes to model</w:t>
       </w:r>
     </w:p>
@@ -104,8 +119,10 @@
           <w:ilvl w:val="0"/>
           <w:numId w:val="1"/>
         </w:numPr>
-      </w:pPr>
-      <w:r>
+        <w:rPr/>
+      </w:pPr>
+      <w:r>
+        <w:rPr/>
         <w:t>Fit clothes without using proxy</w:t>
       </w:r>
     </w:p>
@@ -116,8 +133,10 @@
           <w:ilvl w:val="0"/>
           <w:numId w:val="1"/>
         </w:numPr>
-      </w:pPr>
-      <w:r>
+        <w:rPr/>
+      </w:pPr>
+      <w:r>
+        <w:rPr/>
         <w:t>After all clothes are fitted time to add weights</w:t>
       </w:r>
     </w:p>
@@ -128,8 +147,10 @@
           <w:ilvl w:val="0"/>
           <w:numId w:val="1"/>
         </w:numPr>
-      </w:pPr>
-      <w:r>
+        <w:rPr/>
+      </w:pPr>
+      <w:r>
+        <w:rPr/>
         <w:t>Select cloth or hair to add weight</w:t>
       </w:r>
     </w:p>
@@ -140,8 +161,10 @@
           <w:ilvl w:val="0"/>
           <w:numId w:val="1"/>
         </w:numPr>
-      </w:pPr>
-      <w:r>
+        <w:rPr/>
+      </w:pPr>
+      <w:r>
+        <w:rPr/>
         <w:t>Attach it to parent skeleton with empty groups</w:t>
       </w:r>
     </w:p>
@@ -152,8 +175,10 @@
           <w:ilvl w:val="0"/>
           <w:numId w:val="1"/>
         </w:numPr>
-      </w:pPr>
-      <w:r>
+        <w:rPr/>
+      </w:pPr>
+      <w:r>
+        <w:rPr/>
         <w:t>Select character mesh and put in weight paint mode</w:t>
       </w:r>
     </w:p>
@@ -164,8 +189,10 @@
           <w:ilvl w:val="0"/>
           <w:numId w:val="1"/>
         </w:numPr>
-      </w:pPr>
-      <w:r>
+        <w:rPr/>
+      </w:pPr>
+      <w:r>
+        <w:rPr/>
         <w:t>Select cloth/hair and put in weight paint mode</w:t>
       </w:r>
     </w:p>
@@ -176,8 +203,10 @@
           <w:ilvl w:val="0"/>
           <w:numId w:val="1"/>
         </w:numPr>
-      </w:pPr>
-      <w:r>
+        <w:rPr/>
+      </w:pPr>
+      <w:r>
+        <w:rPr/>
         <w:t>Select character mesh and armature then shift select the cloth/hair and transfer weights</w:t>
       </w:r>
     </w:p>
@@ -188,8 +217,10 @@
           <w:ilvl w:val="0"/>
           <w:numId w:val="1"/>
         </w:numPr>
-      </w:pPr>
-      <w:r>
+        <w:rPr/>
+      </w:pPr>
+      <w:r>
+        <w:rPr/>
         <w:t>Use nearest face or projected face depending on the cloth</w:t>
       </w:r>
     </w:p>
@@ -200,8 +231,10 @@
           <w:ilvl w:val="0"/>
           <w:numId w:val="1"/>
         </w:numPr>
-      </w:pPr>
-      <w:r>
+        <w:rPr/>
+      </w:pPr>
+      <w:r>
+        <w:rPr/>
         <w:t>Choose by name and all layers for source and destination and click transfer weights again</w:t>
       </w:r>
     </w:p>
@@ -212,8 +245,10 @@
           <w:ilvl w:val="0"/>
           <w:numId w:val="1"/>
         </w:numPr>
-      </w:pPr>
-      <w:r>
+        <w:rPr/>
+      </w:pPr>
+      <w:r>
+        <w:rPr/>
         <w:t>After transferring weights go back to pose mode and check the fit by moving the armature</w:t>
       </w:r>
     </w:p>
@@ -224,8 +259,10 @@
           <w:ilvl w:val="0"/>
           <w:numId w:val="1"/>
         </w:numPr>
-      </w:pPr>
-      <w:r>
+        <w:rPr/>
+      </w:pPr>
+      <w:r>
+        <w:rPr/>
         <w:t>Repeat for additional clothes and hair</w:t>
       </w:r>
     </w:p>
@@ -236,8 +273,10 @@
           <w:ilvl w:val="0"/>
           <w:numId w:val="1"/>
         </w:numPr>
-      </w:pPr>
-      <w:r>
+        <w:rPr/>
+      </w:pPr>
+      <w:r>
+        <w:rPr/>
         <w:t>Dangling and swinging parts are attached to separate armature created specifically for it having the same root as original mesh</w:t>
       </w:r>
     </w:p>
@@ -248,8 +287,10 @@
           <w:ilvl w:val="0"/>
           <w:numId w:val="1"/>
         </w:numPr>
-      </w:pPr>
-      <w:r>
+        <w:rPr/>
+      </w:pPr>
+      <w:r>
+        <w:rPr/>
         <w:t>Go back to Rest Position</w:t>
       </w:r>
     </w:p>
@@ -260,8 +301,10 @@
           <w:ilvl w:val="0"/>
           <w:numId w:val="1"/>
         </w:numPr>
-      </w:pPr>
-      <w:r>
+        <w:rPr/>
+      </w:pPr>
+      <w:r>
+        <w:rPr/>
         <w:t>Do not Delete Subdivision</w:t>
       </w:r>
     </w:p>
@@ -272,8 +315,10 @@
           <w:ilvl w:val="0"/>
           <w:numId w:val="1"/>
         </w:numPr>
-      </w:pPr>
-      <w:r>
+        <w:rPr/>
+      </w:pPr>
+      <w:r>
+        <w:rPr/>
         <w:t>Make a backup of blend file</w:t>
       </w:r>
     </w:p>
@@ -284,8 +329,10 @@
           <w:ilvl w:val="0"/>
           <w:numId w:val="1"/>
         </w:numPr>
-      </w:pPr>
-      <w:r>
+        <w:rPr/>
+      </w:pPr>
+      <w:r>
+        <w:rPr/>
         <w:t>Finalize the character</w:t>
       </w:r>
     </w:p>
@@ -296,8 +343,10 @@
           <w:ilvl w:val="0"/>
           <w:numId w:val="1"/>
         </w:numPr>
-      </w:pPr>
-      <w:r>
+        <w:rPr/>
+      </w:pPr>
+      <w:r>
+        <w:rPr/>
         <w:t>Add shape keys to clothes</w:t>
       </w:r>
     </w:p>
@@ -308,8 +357,10 @@
           <w:ilvl w:val="0"/>
           <w:numId w:val="1"/>
         </w:numPr>
-      </w:pPr>
-      <w:r>
+        <w:rPr/>
+      </w:pPr>
+      <w:r>
+        <w:rPr/>
         <w:t>Change metric system and scale to 0.01</w:t>
       </w:r>
     </w:p>
@@ -320,8 +371,10 @@
           <w:ilvl w:val="0"/>
           <w:numId w:val="1"/>
         </w:numPr>
-      </w:pPr>
-      <w:r>
+        <w:rPr/>
+      </w:pPr>
+      <w:r>
+        <w:rPr/>
         <w:t>Scale everything by 100</w:t>
       </w:r>
     </w:p>
@@ -332,8 +385,10 @@
           <w:ilvl w:val="0"/>
           <w:numId w:val="1"/>
         </w:numPr>
-      </w:pPr>
-      <w:r>
+        <w:rPr/>
+      </w:pPr>
+      <w:r>
+        <w:rPr/>
         <w:t>Ctrl a to apply scaling and rotation</w:t>
       </w:r>
     </w:p>
@@ -344,8 +399,10 @@
           <w:ilvl w:val="0"/>
           <w:numId w:val="1"/>
         </w:numPr>
-      </w:pPr>
-      <w:r>
+        <w:rPr/>
+      </w:pPr>
+      <w:r>
+        <w:rPr/>
         <w:t>Remove hidden vertices</w:t>
       </w:r>
     </w:p>
@@ -356,8 +413,10 @@
           <w:ilvl w:val="0"/>
           <w:numId w:val="1"/>
         </w:numPr>
-      </w:pPr>
-      <w:r>
+        <w:rPr/>
+      </w:pPr>
+      <w:r>
+        <w:rPr/>
         <w:t>Fix material slots. Reduce them</w:t>
       </w:r>
     </w:p>
@@ -368,25 +427,24 @@
           <w:ilvl w:val="0"/>
           <w:numId w:val="1"/>
         </w:numPr>
-      </w:pPr>
-      <w:r>
-        <w:t xml:space="preserve">Add separate </w:t>
-      </w:r>
-      <w:proofErr w:type="spellStart"/>
-      <w:r>
-        <w:t>uv</w:t>
-      </w:r>
-      <w:proofErr w:type="spellEnd"/>
-    </w:p>
-    <w:p>
-      <w:pPr>
-        <w:pStyle w:val="ListParagraph"/>
-        <w:numPr>
-          <w:ilvl w:val="0"/>
-          <w:numId w:val="1"/>
-        </w:numPr>
-      </w:pPr>
-      <w:r>
+        <w:rPr/>
+      </w:pPr>
+      <w:r>
+        <w:rPr/>
+        <w:t>Add separate uv</w:t>
+      </w:r>
+    </w:p>
+    <w:p>
+      <w:pPr>
+        <w:pStyle w:val="ListParagraph"/>
+        <w:numPr>
+          <w:ilvl w:val="0"/>
+          <w:numId w:val="1"/>
+        </w:numPr>
+        <w:rPr/>
+      </w:pPr>
+      <w:r>
+        <w:rPr/>
         <w:t>Delete weight bones for hair and collars and other places</w:t>
       </w:r>
     </w:p>
@@ -397,8 +455,10 @@
           <w:ilvl w:val="0"/>
           <w:numId w:val="1"/>
         </w:numPr>
-      </w:pPr>
-      <w:r>
+        <w:rPr/>
+      </w:pPr>
+      <w:r>
+        <w:rPr/>
         <w:t>Merge all clothes and body</w:t>
       </w:r>
     </w:p>
@@ -409,8 +469,10 @@
           <w:ilvl w:val="0"/>
           <w:numId w:val="1"/>
         </w:numPr>
-      </w:pPr>
-      <w:r>
+        <w:rPr/>
+      </w:pPr>
+      <w:r>
+        <w:rPr/>
         <w:t>Remove doubles with slider</w:t>
       </w:r>
     </w:p>
@@ -421,8 +483,10 @@
           <w:ilvl w:val="0"/>
           <w:numId w:val="1"/>
         </w:numPr>
-      </w:pPr>
-      <w:r>
+        <w:rPr/>
+      </w:pPr>
+      <w:r>
+        <w:rPr/>
         <w:t>Remove degenerates</w:t>
       </w:r>
     </w:p>
@@ -433,8 +497,10 @@
           <w:ilvl w:val="0"/>
           <w:numId w:val="1"/>
         </w:numPr>
-      </w:pPr>
-      <w:r>
+        <w:rPr/>
+      </w:pPr>
+      <w:r>
+        <w:rPr/>
         <w:t xml:space="preserve">MB_UV &gt;SP_UV &gt; hair &gt; dress </w:t>
       </w:r>
     </w:p>
@@ -445,42 +511,38 @@
           <w:ilvl w:val="0"/>
           <w:numId w:val="1"/>
         </w:numPr>
-      </w:pPr>
-      <w:r>
-        <w:t xml:space="preserve">Rename character to </w:t>
-      </w:r>
-      <w:proofErr w:type="spellStart"/>
-      <w:r>
-        <w:t>main_root</w:t>
-      </w:r>
-      <w:proofErr w:type="spellEnd"/>
-    </w:p>
-    <w:p>
-      <w:pPr>
-        <w:pStyle w:val="ListParagraph"/>
-        <w:numPr>
-          <w:ilvl w:val="0"/>
-          <w:numId w:val="1"/>
-        </w:numPr>
-      </w:pPr>
-      <w:r>
-        <w:t xml:space="preserve">Give a name for the mesh inside the object </w:t>
-      </w:r>
-      <w:proofErr w:type="spellStart"/>
-      <w:r>
-        <w:t>main_root</w:t>
-      </w:r>
-      <w:proofErr w:type="spellEnd"/>
-    </w:p>
-    <w:p>
-      <w:pPr>
-        <w:pStyle w:val="ListParagraph"/>
-        <w:numPr>
-          <w:ilvl w:val="0"/>
-          <w:numId w:val="1"/>
-        </w:numPr>
-      </w:pPr>
-      <w:r>
+        <w:rPr/>
+      </w:pPr>
+      <w:r>
+        <w:rPr/>
+        <w:t>Rename character to main_root</w:t>
+      </w:r>
+    </w:p>
+    <w:p>
+      <w:pPr>
+        <w:pStyle w:val="ListParagraph"/>
+        <w:numPr>
+          <w:ilvl w:val="0"/>
+          <w:numId w:val="1"/>
+        </w:numPr>
+        <w:rPr/>
+      </w:pPr>
+      <w:r>
+        <w:rPr/>
+        <w:t>Give a name for the mesh inside the object main_root</w:t>
+      </w:r>
+    </w:p>
+    <w:p>
+      <w:pPr>
+        <w:pStyle w:val="ListParagraph"/>
+        <w:numPr>
+          <w:ilvl w:val="0"/>
+          <w:numId w:val="1"/>
+        </w:numPr>
+        <w:rPr/>
+      </w:pPr>
+      <w:r>
+        <w:rPr/>
         <w:t xml:space="preserve">Export using fbx do not apply modifiers/leaf bones/baked animation/ </w:t>
       </w:r>
     </w:p>
@@ -491,8 +553,10 @@
           <w:ilvl w:val="0"/>
           <w:numId w:val="1"/>
         </w:numPr>
-      </w:pPr>
-      <w:r>
+        <w:rPr/>
+      </w:pPr>
+      <w:r>
+        <w:rPr/>
         <w:t>Choose -y forward</w:t>
       </w:r>
     </w:p>
@@ -503,8 +567,10 @@
           <w:ilvl w:val="0"/>
           <w:numId w:val="1"/>
         </w:numPr>
-      </w:pPr>
-      <w:r>
+        <w:rPr/>
+      </w:pPr>
+      <w:r>
+        <w:rPr/>
         <w:t>Only selected objects not all</w:t>
       </w:r>
     </w:p>
@@ -515,8 +581,10 @@
           <w:ilvl w:val="0"/>
           <w:numId w:val="1"/>
         </w:numPr>
-      </w:pPr>
-      <w:r>
+        <w:rPr/>
+      </w:pPr>
+      <w:r>
+        <w:rPr/>
         <w:t>Use face smoothing</w:t>
       </w:r>
     </w:p>
@@ -527,12 +595,11 @@
           <w:ilvl w:val="0"/>
           <w:numId w:val="1"/>
         </w:numPr>
-      </w:pPr>
-      <w:r>
-        <w:t>Check fbx in blende</w:t>
-      </w:r>
-      <w:r>
-        <w:t>r</w:t>
+        <w:rPr/>
+      </w:pPr>
+      <w:r>
+        <w:rPr/>
+        <w:t>Check fbx in blender</w:t>
       </w:r>
       <w:bookmarkStart w:id="0" w:name="_GoBack"/>
       <w:bookmarkEnd w:id="0"/>
@@ -543,82 +610,82 @@
     <w:p>
       <w:pPr>
         <w:pStyle w:val="ListParagraph"/>
-      </w:pPr>
-      <w:r>
-        <w:lastRenderedPageBreak/>
-        <w:t>For Creating Lip Synced Audio</w:t>
-      </w:r>
-    </w:p>
-    <w:p>
-      <w:pPr>
-        <w:pStyle w:val="ListParagraph"/>
-        <w:numPr>
-          <w:ilvl w:val="0"/>
-          <w:numId w:val="3"/>
-        </w:numPr>
-      </w:pPr>
-      <w:r>
-        <w:t xml:space="preserve">Download and install the latest version of version of </w:t>
-      </w:r>
-      <w:proofErr w:type="spellStart"/>
-      <w:r>
-        <w:t>Papagayo</w:t>
-      </w:r>
-      <w:proofErr w:type="spellEnd"/>
-      <w:r>
-        <w:t xml:space="preserve"> (I use 2.0b1)</w:t>
-      </w:r>
-    </w:p>
-    <w:p>
-      <w:pPr>
-        <w:pStyle w:val="ListParagraph"/>
-        <w:numPr>
-          <w:ilvl w:val="0"/>
-          <w:numId w:val="3"/>
-        </w:numPr>
-      </w:pPr>
-      <w:r>
-        <w:t>Export your audio as wav</w:t>
-      </w:r>
-      <w:r>
-        <w:t>e</w:t>
-      </w:r>
-      <w:r>
-        <w:t xml:space="preserve"> [WAV (Microsoft) signed 16-bit PCM in audacity is what I use]</w:t>
-      </w:r>
-    </w:p>
-    <w:p>
-      <w:pPr>
-        <w:pStyle w:val="ListParagraph"/>
-        <w:numPr>
-          <w:ilvl w:val="0"/>
-          <w:numId w:val="3"/>
-        </w:numPr>
-      </w:pPr>
-      <w:r>
-        <w:t xml:space="preserve">Open </w:t>
-      </w:r>
-      <w:proofErr w:type="spellStart"/>
-      <w:r>
-        <w:t>Papagayo</w:t>
-      </w:r>
-      <w:proofErr w:type="spellEnd"/>
-      <w:r>
-        <w:t xml:space="preserve"> and drop your wave file in</w:t>
-      </w:r>
-      <w:r>
-        <w:t xml:space="preserve"> and match the audio to the phonemes after typing in the spoken text</w:t>
-      </w:r>
-    </w:p>
-    <w:p>
-      <w:pPr>
-        <w:pStyle w:val="ListParagraph"/>
-        <w:numPr>
-          <w:ilvl w:val="0"/>
-          <w:numId w:val="3"/>
-        </w:numPr>
-      </w:pPr>
-      <w:r>
+        <w:rPr/>
+      </w:pPr>
+      <w:r>
+        <w:rPr/>
+        <w:t xml:space="preserve">For Creating Lip Synced Audio </w:t>
+      </w:r>
+      <w:r>
+        <w:rPr/>
+        <w:t xml:space="preserve">(deprecated – follow this video instead </w:t>
+      </w:r>
+      <w:hyperlink r:id="rId2">
+        <w:r>
+          <w:rPr>
+            <w:rStyle w:val="InternetLink"/>
+          </w:rPr>
+          <w:t>https://www.youtube.com/watch?v=WLRngOwCVB0</w:t>
+        </w:r>
+      </w:hyperlink>
+      <w:r>
+        <w:rPr/>
+        <w:t>)</w:t>
+      </w:r>
+    </w:p>
+    <w:p>
+      <w:pPr>
+        <w:pStyle w:val="ListParagraph"/>
+        <w:numPr>
+          <w:ilvl w:val="0"/>
+          <w:numId w:val="2"/>
+        </w:numPr>
+        <w:rPr/>
+      </w:pPr>
+      <w:r>
+        <w:rPr/>
+        <w:t>Download and install the latest version of version of Papagayo (I use 2.0b1)</w:t>
+      </w:r>
+    </w:p>
+    <w:p>
+      <w:pPr>
+        <w:pStyle w:val="ListParagraph"/>
+        <w:numPr>
+          <w:ilvl w:val="0"/>
+          <w:numId w:val="2"/>
+        </w:numPr>
+        <w:rPr/>
+      </w:pPr>
+      <w:r>
+        <w:rPr/>
+        <w:t>Export your audio as wave [WAV (Microsoft) signed 16-bit PCM in audacity is what I use]</w:t>
+      </w:r>
+    </w:p>
+    <w:p>
+      <w:pPr>
+        <w:pStyle w:val="ListParagraph"/>
+        <w:numPr>
+          <w:ilvl w:val="0"/>
+          <w:numId w:val="2"/>
+        </w:numPr>
+        <w:rPr/>
+      </w:pPr>
+      <w:r>
+        <w:rPr/>
+        <w:t>Open Papagayo and drop your wave file in and match the audio to the phonemes after typing in the spoken text</w:t>
+      </w:r>
+    </w:p>
+    <w:p>
+      <w:pPr>
+        <w:pStyle w:val="ListParagraph"/>
+        <w:numPr>
+          <w:ilvl w:val="0"/>
+          <w:numId w:val="2"/>
+        </w:numPr>
+        <w:rPr/>
+      </w:pPr>
+      <w:r>
+        <w:rPr/>
         <w:t xml:space="preserve">Set FPS as 60 in the text box to the top right </w:t>
       </w:r>
     </w:p>
@@ -627,30 +694,26 @@
         <w:pStyle w:val="ListParagraph"/>
         <w:numPr>
           <w:ilvl w:val="0"/>
-          <w:numId w:val="3"/>
-        </w:numPr>
-      </w:pPr>
-      <w:r>
-        <w:t>After you are satisfied with sync Export with Anime Studio Option and save the file with .</w:t>
-      </w:r>
-      <w:proofErr w:type="spellStart"/>
-      <w:r>
-        <w:t>dat</w:t>
-      </w:r>
-      <w:proofErr w:type="spellEnd"/>
-      <w:r>
-        <w:t xml:space="preserve"> extension</w:t>
-      </w:r>
-    </w:p>
-    <w:p>
-      <w:pPr>
-        <w:pStyle w:val="ListParagraph"/>
-        <w:numPr>
-          <w:ilvl w:val="0"/>
-          <w:numId w:val="3"/>
-        </w:numPr>
-      </w:pPr>
-      <w:r>
+          <w:numId w:val="2"/>
+        </w:numPr>
+        <w:rPr/>
+      </w:pPr>
+      <w:r>
+        <w:rPr/>
+        <w:t>After you are satisfied with sync Export with Anime Studio Option and save the file with .dat extension</w:t>
+      </w:r>
+    </w:p>
+    <w:p>
+      <w:pPr>
+        <w:pStyle w:val="ListParagraph"/>
+        <w:numPr>
+          <w:ilvl w:val="0"/>
+          <w:numId w:val="2"/>
+        </w:numPr>
+        <w:rPr/>
+      </w:pPr>
+      <w:r>
+        <w:rPr/>
         <w:t>Install python 3</w:t>
       </w:r>
     </w:p>
@@ -659,53 +722,41 @@
         <w:pStyle w:val="ListParagraph"/>
         <w:numPr>
           <w:ilvl w:val="0"/>
-          <w:numId w:val="3"/>
-        </w:numPr>
-      </w:pPr>
-      <w:r>
-        <w:t xml:space="preserve">Use pip to install </w:t>
-      </w:r>
-      <w:proofErr w:type="spellStart"/>
-      <w:r>
-        <w:t>pyperclip</w:t>
-      </w:r>
-      <w:proofErr w:type="spellEnd"/>
+          <w:numId w:val="2"/>
+        </w:numPr>
+        <w:rPr/>
+      </w:pPr>
+      <w:r>
+        <w:rPr/>
+        <w:t>Use pip to install pyperclip</w:t>
+      </w:r>
     </w:p>
     <w:p>
       <w:pPr>
         <w:pStyle w:val="ListParagraph"/>
         <w:numPr>
           <w:ilvl w:val="1"/>
-          <w:numId w:val="3"/>
-        </w:numPr>
-      </w:pPr>
-      <w:r>
-        <w:t xml:space="preserve">pip install </w:t>
-      </w:r>
-      <w:proofErr w:type="spellStart"/>
-      <w:r>
-        <w:t>pyperclip</w:t>
-      </w:r>
-      <w:proofErr w:type="spellEnd"/>
-    </w:p>
-    <w:p>
-      <w:pPr>
-        <w:pStyle w:val="ListParagraph"/>
-        <w:numPr>
-          <w:ilvl w:val="0"/>
-          <w:numId w:val="3"/>
-        </w:numPr>
-      </w:pPr>
-      <w:r>
-        <w:t xml:space="preserve">Change directory in the prompt to the </w:t>
-      </w:r>
-      <w:proofErr w:type="spellStart"/>
-      <w:r>
-        <w:t>VoiceTools</w:t>
-      </w:r>
-      <w:proofErr w:type="spellEnd"/>
-      <w:r>
-        <w:t xml:space="preserve"> Folder and run the program using</w:t>
+          <w:numId w:val="2"/>
+        </w:numPr>
+        <w:rPr/>
+      </w:pPr>
+      <w:r>
+        <w:rPr/>
+        <w:t>pip install pyperclip</w:t>
+      </w:r>
+    </w:p>
+    <w:p>
+      <w:pPr>
+        <w:pStyle w:val="ListParagraph"/>
+        <w:numPr>
+          <w:ilvl w:val="0"/>
+          <w:numId w:val="2"/>
+        </w:numPr>
+        <w:rPr/>
+      </w:pPr>
+      <w:r>
+        <w:rPr/>
+        <w:t>Change directory in the prompt to the VoiceTools Folder and run the program using</w:t>
       </w:r>
     </w:p>
     <w:p>
@@ -713,10 +764,12 @@
         <w:pStyle w:val="ListParagraph"/>
         <w:numPr>
           <w:ilvl w:val="1"/>
-          <w:numId w:val="3"/>
-        </w:numPr>
-      </w:pPr>
-      <w:r>
+          <w:numId w:val="2"/>
+        </w:numPr>
+        <w:rPr/>
+      </w:pPr>
+      <w:r>
+        <w:rPr/>
         <w:t>python fblahTools.py</w:t>
       </w:r>
     </w:p>
@@ -725,30 +778,26 @@
         <w:pStyle w:val="ListParagraph"/>
         <w:numPr>
           <w:ilvl w:val="0"/>
-          <w:numId w:val="3"/>
-        </w:numPr>
-      </w:pPr>
-      <w:r>
-        <w:t xml:space="preserve">Open the </w:t>
-      </w:r>
-      <w:proofErr w:type="spellStart"/>
-      <w:r>
-        <w:t>dat</w:t>
-      </w:r>
-      <w:proofErr w:type="spellEnd"/>
-      <w:r>
-        <w:t xml:space="preserve"> file you exported</w:t>
-      </w:r>
-    </w:p>
-    <w:p>
-      <w:pPr>
-        <w:pStyle w:val="ListParagraph"/>
-        <w:numPr>
-          <w:ilvl w:val="0"/>
-          <w:numId w:val="3"/>
-        </w:numPr>
-      </w:pPr>
-      <w:r>
+          <w:numId w:val="2"/>
+        </w:numPr>
+        <w:rPr/>
+      </w:pPr>
+      <w:r>
+        <w:rPr/>
+        <w:t>Open the dat file you exported</w:t>
+      </w:r>
+    </w:p>
+    <w:p>
+      <w:pPr>
+        <w:pStyle w:val="ListParagraph"/>
+        <w:numPr>
+          <w:ilvl w:val="0"/>
+          <w:numId w:val="2"/>
+        </w:numPr>
+        <w:rPr/>
+      </w:pPr>
+      <w:r>
+        <w:rPr/>
         <w:t>Click Convert</w:t>
       </w:r>
     </w:p>
@@ -757,52 +806,40 @@
         <w:pStyle w:val="ListParagraph"/>
         <w:numPr>
           <w:ilvl w:val="0"/>
-          <w:numId w:val="3"/>
-        </w:numPr>
-      </w:pPr>
-      <w:proofErr w:type="spellStart"/>
-      <w:r>
-        <w:t>Papagayo’s</w:t>
-      </w:r>
-      <w:proofErr w:type="spellEnd"/>
-      <w:r>
-        <w:t xml:space="preserve"> phonemes are replaced by names usable with </w:t>
-      </w:r>
-      <w:proofErr w:type="spellStart"/>
-      <w:r>
-        <w:t>MBLab</w:t>
-      </w:r>
-      <w:proofErr w:type="spellEnd"/>
-    </w:p>
-    <w:p>
-      <w:pPr>
-        <w:pStyle w:val="ListParagraph"/>
-        <w:numPr>
-          <w:ilvl w:val="0"/>
-          <w:numId w:val="3"/>
-        </w:numPr>
-      </w:pPr>
-      <w:r>
-        <w:t xml:space="preserve">Click Make one line to </w:t>
-      </w:r>
-      <w:proofErr w:type="gramStart"/>
-      <w:r>
-        <w:t>reduced</w:t>
-      </w:r>
-      <w:proofErr w:type="gramEnd"/>
-      <w:r>
-        <w:t xml:space="preserve"> the data to a single line</w:t>
-      </w:r>
-    </w:p>
-    <w:p>
-      <w:pPr>
-        <w:pStyle w:val="ListParagraph"/>
-        <w:numPr>
-          <w:ilvl w:val="0"/>
-          <w:numId w:val="3"/>
-        </w:numPr>
-      </w:pPr>
-      <w:r>
+          <w:numId w:val="2"/>
+        </w:numPr>
+        <w:rPr/>
+      </w:pPr>
+      <w:r>
+        <w:rPr/>
+        <w:t>Papagayo’s phonemes are replaced by names usable with MBLab</w:t>
+      </w:r>
+    </w:p>
+    <w:p>
+      <w:pPr>
+        <w:pStyle w:val="ListParagraph"/>
+        <w:numPr>
+          <w:ilvl w:val="0"/>
+          <w:numId w:val="2"/>
+        </w:numPr>
+        <w:rPr/>
+      </w:pPr>
+      <w:r>
+        <w:rPr/>
+        <w:t>Click Make one line to reduced the data to a single line</w:t>
+      </w:r>
+    </w:p>
+    <w:p>
+      <w:pPr>
+        <w:pStyle w:val="ListParagraph"/>
+        <w:numPr>
+          <w:ilvl w:val="0"/>
+          <w:numId w:val="2"/>
+        </w:numPr>
+        <w:rPr/>
+      </w:pPr>
+      <w:r>
+        <w:rPr/>
         <w:t>Click copy to move the data to clipboard</w:t>
       </w:r>
     </w:p>
@@ -811,38 +848,26 @@
         <w:pStyle w:val="ListParagraph"/>
         <w:numPr>
           <w:ilvl w:val="0"/>
-          <w:numId w:val="3"/>
-        </w:numPr>
-      </w:pPr>
-      <w:r>
-        <w:t xml:space="preserve">Open the </w:t>
-      </w:r>
-      <w:proofErr w:type="spellStart"/>
-      <w:r>
-        <w:t>fblah</w:t>
-      </w:r>
-      <w:proofErr w:type="spellEnd"/>
-      <w:r>
-        <w:t xml:space="preserve"> </w:t>
-      </w:r>
-      <w:proofErr w:type="spellStart"/>
-      <w:r>
-        <w:t>MBLab</w:t>
-      </w:r>
-      <w:proofErr w:type="spellEnd"/>
-      <w:r>
-        <w:t xml:space="preserve"> study project </w:t>
-      </w:r>
-    </w:p>
-    <w:p>
-      <w:pPr>
-        <w:pStyle w:val="ListParagraph"/>
-        <w:numPr>
-          <w:ilvl w:val="0"/>
-          <w:numId w:val="3"/>
-        </w:numPr>
-      </w:pPr>
-      <w:r>
+          <w:numId w:val="2"/>
+        </w:numPr>
+        <w:rPr/>
+      </w:pPr>
+      <w:r>
+        <w:rPr/>
+        <w:t xml:space="preserve">Open the fblah MBLab study project </w:t>
+      </w:r>
+    </w:p>
+    <w:p>
+      <w:pPr>
+        <w:pStyle w:val="ListParagraph"/>
+        <w:numPr>
+          <w:ilvl w:val="0"/>
+          <w:numId w:val="2"/>
+        </w:numPr>
+        <w:rPr/>
+      </w:pPr>
+      <w:r>
+        <w:rPr/>
         <w:t>Create an instance of Face and Voice manager in a map by dragging the actor in</w:t>
       </w:r>
     </w:p>
@@ -851,10 +876,12 @@
         <w:pStyle w:val="ListParagraph"/>
         <w:numPr>
           <w:ilvl w:val="0"/>
-          <w:numId w:val="3"/>
-        </w:numPr>
-      </w:pPr>
-      <w:r>
+          <w:numId w:val="2"/>
+        </w:numPr>
+        <w:rPr/>
+      </w:pPr>
+      <w:r>
+        <w:rPr/>
         <w:t>Select that actor and look at the details panel</w:t>
       </w:r>
     </w:p>
@@ -863,10 +890,12 @@
         <w:pStyle w:val="ListParagraph"/>
         <w:numPr>
           <w:ilvl w:val="0"/>
-          <w:numId w:val="3"/>
-        </w:numPr>
-      </w:pPr>
-      <w:r>
+          <w:numId w:val="2"/>
+        </w:numPr>
+        <w:rPr/>
+      </w:pPr>
+      <w:r>
+        <w:rPr/>
         <w:t>Under import animation</w:t>
       </w:r>
     </w:p>
@@ -875,10 +904,12 @@
         <w:pStyle w:val="ListParagraph"/>
         <w:numPr>
           <w:ilvl w:val="1"/>
-          <w:numId w:val="3"/>
-        </w:numPr>
-      </w:pPr>
-      <w:r>
+          <w:numId w:val="2"/>
+        </w:numPr>
+        <w:rPr/>
+      </w:pPr>
+      <w:r>
+        <w:rPr/>
         <w:t>paste clipboard contents in Face Data Stream</w:t>
       </w:r>
     </w:p>
@@ -887,120 +918,88 @@
         <w:pStyle w:val="ListParagraph"/>
         <w:numPr>
           <w:ilvl w:val="1"/>
-          <w:numId w:val="3"/>
-        </w:numPr>
-      </w:pPr>
-      <w:r>
+          <w:numId w:val="2"/>
+        </w:numPr>
+        <w:rPr/>
+      </w:pPr>
+      <w:r>
+        <w:rPr/>
         <w:t xml:space="preserve">Click </w:t>
       </w:r>
       <w:r>
         <w:rPr>
           <w:i/>
         </w:rPr>
-        <w:t xml:space="preserve">Prepare Input </w:t>
-      </w:r>
-      <w:proofErr w:type="gramStart"/>
+        <w:t>Prepare Input From Voice Tools</w:t>
+      </w:r>
+      <w:r>
+        <w:rPr/>
+        <w:t xml:space="preserve"> Button</w:t>
+      </w:r>
+    </w:p>
+    <w:p>
+      <w:pPr>
+        <w:pStyle w:val="ListParagraph"/>
+        <w:numPr>
+          <w:ilvl w:val="1"/>
+          <w:numId w:val="2"/>
+        </w:numPr>
+        <w:rPr/>
+      </w:pPr>
+      <w:r>
+        <w:rPr/>
+        <w:t xml:space="preserve">notice the Output Face Time Data gets populated </w:t>
+      </w:r>
+    </w:p>
+    <w:p>
+      <w:pPr>
+        <w:pStyle w:val="ListParagraph"/>
+        <w:numPr>
+          <w:ilvl w:val="1"/>
+          <w:numId w:val="2"/>
+        </w:numPr>
+        <w:rPr/>
+      </w:pPr>
+      <w:r>
+        <w:rPr/>
+        <w:t>right click the array and click copy</w:t>
+      </w:r>
+    </w:p>
+    <w:p>
+      <w:pPr>
+        <w:pStyle w:val="ListParagraph"/>
+        <w:numPr>
+          <w:ilvl w:val="0"/>
+          <w:numId w:val="2"/>
+        </w:numPr>
+        <w:rPr/>
+      </w:pPr>
+      <w:r>
+        <w:rPr/>
+        <w:t xml:space="preserve">It is good to keep all audio lip syncs in a data table. In the test project the table is called </w:t>
+      </w:r>
       <w:r>
         <w:rPr>
           <w:i/>
         </w:rPr>
-        <w:t>From</w:t>
-      </w:r>
-      <w:proofErr w:type="gramEnd"/>
-      <w:r>
-        <w:rPr>
-          <w:i/>
-        </w:rPr>
-        <w:t xml:space="preserve"> Voice Tools</w:t>
-      </w:r>
-      <w:r>
-        <w:t xml:space="preserve"> Button</w:t>
-      </w:r>
-    </w:p>
-    <w:p>
-      <w:pPr>
-        <w:pStyle w:val="ListParagraph"/>
-        <w:numPr>
-          <w:ilvl w:val="1"/>
-          <w:numId w:val="3"/>
-        </w:numPr>
-      </w:pPr>
-      <w:r>
-        <w:t xml:space="preserve">notice the Output Face Time Data gets populated </w:t>
-      </w:r>
-    </w:p>
-    <w:p>
-      <w:pPr>
-        <w:pStyle w:val="ListParagraph"/>
-        <w:numPr>
-          <w:ilvl w:val="1"/>
-          <w:numId w:val="3"/>
-        </w:numPr>
-      </w:pPr>
-      <w:r>
-        <w:t>right click the array and click copy</w:t>
-      </w:r>
-    </w:p>
-    <w:p>
-      <w:pPr>
-        <w:pStyle w:val="ListParagraph"/>
-        <w:numPr>
-          <w:ilvl w:val="0"/>
-          <w:numId w:val="3"/>
-        </w:numPr>
-      </w:pPr>
-      <w:r>
-        <w:t xml:space="preserve">It is good to keep all audio lip syncs in a data table. In the test project the table is called </w:t>
-      </w:r>
-      <w:proofErr w:type="spellStart"/>
-      <w:r>
-        <w:rPr>
-          <w:i/>
-        </w:rPr>
-        <w:t>AudioDataTable</w:t>
-      </w:r>
-      <w:proofErr w:type="spellEnd"/>
-      <w:r>
-        <w:rPr>
-          <w:i/>
-        </w:rPr>
-        <w:t xml:space="preserve"> </w:t>
-      </w:r>
-      <w:r>
-        <w:t>(</w:t>
-      </w:r>
-      <w:r>
-        <w:t>Content/</w:t>
-      </w:r>
-      <w:proofErr w:type="spellStart"/>
-      <w:r>
-        <w:t>fBlah</w:t>
-      </w:r>
-      <w:proofErr w:type="spellEnd"/>
-      <w:r>
-        <w:t>/Common/BP/Data</w:t>
-      </w:r>
-      <w:r>
-        <w:t>)</w:t>
-      </w:r>
-      <w:r>
-        <w:t xml:space="preserve"> It uses struct called </w:t>
-      </w:r>
-      <w:proofErr w:type="spellStart"/>
-      <w:r>
-        <w:t>AudioFaceAnimation</w:t>
-      </w:r>
-      <w:proofErr w:type="spellEnd"/>
-    </w:p>
-    <w:p>
-      <w:pPr>
-        <w:pStyle w:val="ListParagraph"/>
-        <w:numPr>
-          <w:ilvl w:val="0"/>
-          <w:numId w:val="3"/>
-        </w:numPr>
-      </w:pPr>
-      <w:r>
+        <w:t xml:space="preserve">AudioDataTable </w:t>
+      </w:r>
+      <w:r>
+        <w:rPr/>
+        <w:t>(Content/fBlah/Common/BP/Data) It uses struct called AudioFaceAnimation</w:t>
+      </w:r>
+    </w:p>
+    <w:p>
+      <w:pPr>
+        <w:pStyle w:val="ListParagraph"/>
+        <w:numPr>
+          <w:ilvl w:val="0"/>
+          <w:numId w:val="2"/>
+        </w:numPr>
+        <w:rPr/>
+      </w:pPr>
+      <w:r>
+        <w:rPr/>
         <w:t>Open it and add an entry to it</w:t>
       </w:r>
     </w:p>
@@ -1009,27 +1008,26 @@
         <w:pStyle w:val="ListParagraph"/>
         <w:numPr>
           <w:ilvl w:val="0"/>
-          <w:numId w:val="3"/>
-        </w:numPr>
-      </w:pPr>
-      <w:r>
-        <w:t xml:space="preserve">Paste the contents of clipboard to </w:t>
-      </w:r>
-      <w:proofErr w:type="spellStart"/>
-      <w:r>
-        <w:t>FaceTimeData</w:t>
-      </w:r>
-      <w:proofErr w:type="spellEnd"/>
-    </w:p>
-    <w:p>
-      <w:pPr>
-        <w:pStyle w:val="ListParagraph"/>
-        <w:numPr>
-          <w:ilvl w:val="0"/>
-          <w:numId w:val="3"/>
-        </w:numPr>
-      </w:pPr>
-      <w:r>
+          <w:numId w:val="2"/>
+        </w:numPr>
+        <w:rPr/>
+      </w:pPr>
+      <w:r>
+        <w:rPr/>
+        <w:t>Paste the contents of clipboard to FaceTimeData</w:t>
+      </w:r>
+    </w:p>
+    <w:p>
+      <w:pPr>
+        <w:pStyle w:val="ListParagraph"/>
+        <w:numPr>
+          <w:ilvl w:val="0"/>
+          <w:numId w:val="2"/>
+        </w:numPr>
+        <w:rPr/>
+      </w:pPr>
+      <w:r>
+        <w:rPr/>
         <w:t>Import your audio wave into the project and create cue for it (Right Click-&gt;Create Sound Cue)</w:t>
       </w:r>
     </w:p>
@@ -1038,10 +1036,12 @@
         <w:pStyle w:val="ListParagraph"/>
         <w:numPr>
           <w:ilvl w:val="0"/>
-          <w:numId w:val="3"/>
-        </w:numPr>
-      </w:pPr>
-      <w:r>
+          <w:numId w:val="2"/>
+        </w:numPr>
+        <w:rPr/>
+      </w:pPr>
+      <w:r>
+        <w:rPr/>
         <w:t xml:space="preserve">Apply that cue to the Audio field. </w:t>
       </w:r>
     </w:p>
@@ -1050,10 +1050,12 @@
         <w:pStyle w:val="ListParagraph"/>
         <w:numPr>
           <w:ilvl w:val="0"/>
-          <w:numId w:val="3"/>
-        </w:numPr>
-      </w:pPr>
-      <w:r>
+          <w:numId w:val="2"/>
+        </w:numPr>
+        <w:rPr/>
+      </w:pPr>
+      <w:r>
+        <w:rPr/>
         <w:t>Set the Row Name with a name you want to reference it with later</w:t>
       </w:r>
     </w:p>
@@ -1062,58 +1064,43 @@
         <w:pStyle w:val="ListParagraph"/>
         <w:numPr>
           <w:ilvl w:val="0"/>
-          <w:numId w:val="3"/>
-        </w:numPr>
-      </w:pPr>
-      <w:r>
-        <w:t>Check TestMap2 for an example on how to play audio with lip sync. (Content/</w:t>
-      </w:r>
-      <w:proofErr w:type="spellStart"/>
-      <w:r>
-        <w:t>fBlah</w:t>
-      </w:r>
-      <w:proofErr w:type="spellEnd"/>
-      <w:r>
-        <w:t>/</w:t>
-      </w:r>
-      <w:proofErr w:type="spellStart"/>
-      <w:r>
-        <w:t>TestMaps</w:t>
-      </w:r>
-      <w:proofErr w:type="spellEnd"/>
-      <w:r>
-        <w:t>)</w:t>
-      </w:r>
-      <w:r>
-        <w:t>. The level blueprint has all the information you need.</w:t>
+          <w:numId w:val="2"/>
+        </w:numPr>
+        <w:spacing w:before="0" w:after="160"/>
+        <w:contextualSpacing/>
+        <w:rPr/>
+      </w:pPr>
+      <w:r>
+        <w:rPr/>
+        <w:t>Check TestMap2 for an example on how to play audio with lip sync. (Content/fBlah/TestMaps). The level blueprint has all the information you need.</w:t>
       </w:r>
     </w:p>
     <w:sectPr>
+      <w:type w:val="nextPage"/>
       <w:pgSz w:w="11906" w:h="16838"/>
-      <w:pgMar w:top="1440" w:right="1440" w:bottom="1440" w:left="1440" w:header="708" w:footer="708" w:gutter="0"/>
-      <w:cols w:space="708"/>
-      <w:docGrid w:linePitch="360"/>
+      <w:pgMar w:left="1440" w:right="1440" w:header="0" w:top="1440" w:footer="0" w:bottom="1440" w:gutter="0"/>
+      <w:pgNumType w:fmt="decimal"/>
+      <w:formProt w:val="false"/>
+      <w:textDirection w:val="lrTb"/>
+      <w:docGrid w:type="default" w:linePitch="360" w:charSpace="4096"/>
     </w:sectPr>
   </w:body>
 </w:document>
 </file>
 
 <file path=word/numbering.xml><?xml version="1.0" encoding="utf-8"?>
-<w:numbering xmlns:wpc="http://schemas.microsoft.com/office/word/2010/wordprocessingCanvas" xmlns:cx="http://schemas.microsoft.com/office/drawing/2014/chartex" xmlns:cx1="http://schemas.microsoft.com/office/drawing/2015/9/8/chartex" xmlns:cx2="http://schemas.microsoft.com/office/drawing/2015/10/21/chartex" xmlns:cx3="http://schemas.microsoft.com/office/drawing/2016/5/9/chartex" xmlns:cx4="http://schemas.microsoft.com/office/drawing/2016/5/10/chartex" xmlns:cx5="http://schemas.microsoft.com/office/drawing/2016/5/11/chartex" xmlns:cx6="http://schemas.microsoft.com/office/drawing/2016/5/12/chartex" xmlns:cx7="http://schemas.microsoft.com/office/drawing/2016/5/13/chartex" xmlns:cx8="http://schemas.microsoft.com/office/drawing/2016/5/14/chartex" xmlns:mc="http://schemas.openxmlformats.org/markup-compatibility/2006" xmlns:aink="http://schemas.microsoft.com/office/drawing/2016/ink" xmlns:am3d="http://schemas.microsoft.com/office/drawing/2017/model3d" xmlns:o="urn:schemas-microsoft-com:office:office" xmlns:r="http://schemas.openxmlformats.org/officeDocument/2006/relationships" xmlns:m="http://schemas.openxmlformats.org/officeDocument/2006/math" xmlns:v="urn:schemas-microsoft-com:vml" xmlns:wp14="http://schemas.microsoft.com/office/word/2010/wordprocessingDrawing" xmlns:wp="http://schemas.openxmlformats.org/drawingml/2006/wordprocessingDrawing" xmlns:w10="urn:schemas-microsoft-com:office:word" xmlns:w="http://schemas.openxmlformats.org/wordprocessingml/2006/main" xmlns:w14="http://schemas.microsoft.com/office/word/2010/wordml" xmlns:w15="http://schemas.microsoft.com/office/word/2012/wordml" xmlns:w16cid="http://schemas.microsoft.com/office/word/2016/wordml/cid" xmlns:w16se="http://schemas.microsoft.com/office/word/2015/wordml/symex" xmlns:wpg="http://schemas.microsoft.com/office/word/2010/wordprocessingGroup" xmlns:wpi="http://schemas.microsoft.com/office/word/2010/wordprocessingInk" xmlns:wne="http://schemas.microsoft.com/office/word/2006/wordml" xmlns:wps="http://schemas.microsoft.com/office/word/2010/wordprocessingShape" mc:Ignorable="w14 w15 w16se w16cid wp14">
-  <w:abstractNum w:abstractNumId="0" w15:restartNumberingAfterBreak="0">
-    <w:nsid w:val="03882DE8"/>
-    <w:multiLevelType w:val="hybridMultilevel"/>
-    <w:tmpl w:val="D04A5972"/>
-    <w:lvl w:ilvl="0" w:tplc="4009000F">
+<w:numbering xmlns:w="http://schemas.openxmlformats.org/wordprocessingml/2006/main" xmlns:o="urn:schemas-microsoft-com:office:office" xmlns:r="http://schemas.openxmlformats.org/officeDocument/2006/relationships" xmlns:v="urn:schemas-microsoft-com:vml">
+  <w:abstractNum w:abstractNumId="1">
+    <w:lvl w:ilvl="0">
       <w:start w:val="1"/>
       <w:numFmt w:val="decimal"/>
-      <w:lvlText w:val="%1."/>
+      <w:lvlText w:val="%1)"/>
       <w:lvlJc w:val="left"/>
       <w:pPr>
         <w:ind w:left="720" w:hanging="360"/>
       </w:pPr>
     </w:lvl>
-    <w:lvl w:ilvl="1" w:tplc="40090019" w:tentative="1">
+    <w:lvl w:ilvl="1">
       <w:start w:val="1"/>
       <w:numFmt w:val="lowerLetter"/>
       <w:lvlText w:val="%2."/>
@@ -1122,7 +1109,7 @@
         <w:ind w:left="1440" w:hanging="360"/>
       </w:pPr>
     </w:lvl>
-    <w:lvl w:ilvl="2" w:tplc="4009001B" w:tentative="1">
+    <w:lvl w:ilvl="2">
       <w:start w:val="1"/>
       <w:numFmt w:val="lowerRoman"/>
       <w:lvlText w:val="%3."/>
@@ -1131,7 +1118,7 @@
         <w:ind w:left="2160" w:hanging="180"/>
       </w:pPr>
     </w:lvl>
-    <w:lvl w:ilvl="3" w:tplc="4009000F" w:tentative="1">
+    <w:lvl w:ilvl="3">
       <w:start w:val="1"/>
       <w:numFmt w:val="decimal"/>
       <w:lvlText w:val="%4."/>
@@ -1140,7 +1127,7 @@
         <w:ind w:left="2880" w:hanging="360"/>
       </w:pPr>
     </w:lvl>
-    <w:lvl w:ilvl="4" w:tplc="40090019" w:tentative="1">
+    <w:lvl w:ilvl="4">
       <w:start w:val="1"/>
       <w:numFmt w:val="lowerLetter"/>
       <w:lvlText w:val="%5."/>
@@ -1149,7 +1136,7 @@
         <w:ind w:left="3600" w:hanging="360"/>
       </w:pPr>
     </w:lvl>
-    <w:lvl w:ilvl="5" w:tplc="4009001B" w:tentative="1">
+    <w:lvl w:ilvl="5">
       <w:start w:val="1"/>
       <w:numFmt w:val="lowerRoman"/>
       <w:lvlText w:val="%6."/>
@@ -1158,7 +1145,7 @@
         <w:ind w:left="4320" w:hanging="180"/>
       </w:pPr>
     </w:lvl>
-    <w:lvl w:ilvl="6" w:tplc="4009000F" w:tentative="1">
+    <w:lvl w:ilvl="6">
       <w:start w:val="1"/>
       <w:numFmt w:val="decimal"/>
       <w:lvlText w:val="%7."/>
@@ -1167,7 +1154,7 @@
         <w:ind w:left="5040" w:hanging="360"/>
       </w:pPr>
     </w:lvl>
-    <w:lvl w:ilvl="7" w:tplc="40090019" w:tentative="1">
+    <w:lvl w:ilvl="7">
       <w:start w:val="1"/>
       <w:numFmt w:val="lowerLetter"/>
       <w:lvlText w:val="%8."/>
@@ -1176,7 +1163,7 @@
         <w:ind w:left="5760" w:hanging="360"/>
       </w:pPr>
     </w:lvl>
-    <w:lvl w:ilvl="8" w:tplc="4009001B" w:tentative="1">
+    <w:lvl w:ilvl="8">
       <w:start w:val="1"/>
       <w:numFmt w:val="lowerRoman"/>
       <w:lvlText w:val="%9."/>
@@ -1186,11 +1173,8 @@
       </w:pPr>
     </w:lvl>
   </w:abstractNum>
-  <w:abstractNum w:abstractNumId="1" w15:restartNumberingAfterBreak="0">
-    <w:nsid w:val="13415BD4"/>
-    <w:multiLevelType w:val="hybridMultilevel"/>
-    <w:tmpl w:val="9AECC7FA"/>
-    <w:lvl w:ilvl="0" w:tplc="A296E6F4">
+  <w:abstractNum w:abstractNumId="2">
+    <w:lvl w:ilvl="0">
       <w:start w:val="1"/>
       <w:numFmt w:val="decimal"/>
       <w:lvlText w:val="%1)"/>
@@ -1198,11 +1182,8 @@
       <w:pPr>
         <w:ind w:left="1080" w:hanging="360"/>
       </w:pPr>
-      <w:rPr>
-        <w:rFonts w:hint="default"/>
-      </w:rPr>
-    </w:lvl>
-    <w:lvl w:ilvl="1" w:tplc="40090019">
+    </w:lvl>
+    <w:lvl w:ilvl="1">
       <w:start w:val="1"/>
       <w:numFmt w:val="lowerLetter"/>
       <w:lvlText w:val="%2."/>
@@ -1211,7 +1192,7 @@
         <w:ind w:left="1800" w:hanging="360"/>
       </w:pPr>
     </w:lvl>
-    <w:lvl w:ilvl="2" w:tplc="4009001B" w:tentative="1">
+    <w:lvl w:ilvl="2">
       <w:start w:val="1"/>
       <w:numFmt w:val="lowerRoman"/>
       <w:lvlText w:val="%3."/>
@@ -1220,7 +1201,7 @@
         <w:ind w:left="2520" w:hanging="180"/>
       </w:pPr>
     </w:lvl>
-    <w:lvl w:ilvl="3" w:tplc="4009000F" w:tentative="1">
+    <w:lvl w:ilvl="3">
       <w:start w:val="1"/>
       <w:numFmt w:val="decimal"/>
       <w:lvlText w:val="%4."/>
@@ -1229,7 +1210,7 @@
         <w:ind w:left="3240" w:hanging="360"/>
       </w:pPr>
     </w:lvl>
-    <w:lvl w:ilvl="4" w:tplc="40090019" w:tentative="1">
+    <w:lvl w:ilvl="4">
       <w:start w:val="1"/>
       <w:numFmt w:val="lowerLetter"/>
       <w:lvlText w:val="%5."/>
@@ -1238,7 +1219,7 @@
         <w:ind w:left="3960" w:hanging="360"/>
       </w:pPr>
     </w:lvl>
-    <w:lvl w:ilvl="5" w:tplc="4009001B" w:tentative="1">
+    <w:lvl w:ilvl="5">
       <w:start w:val="1"/>
       <w:numFmt w:val="lowerRoman"/>
       <w:lvlText w:val="%6."/>
@@ -1247,7 +1228,7 @@
         <w:ind w:left="4680" w:hanging="180"/>
       </w:pPr>
     </w:lvl>
-    <w:lvl w:ilvl="6" w:tplc="4009000F" w:tentative="1">
+    <w:lvl w:ilvl="6">
       <w:start w:val="1"/>
       <w:numFmt w:val="decimal"/>
       <w:lvlText w:val="%7."/>
@@ -1256,7 +1237,7 @@
         <w:ind w:left="5400" w:hanging="360"/>
       </w:pPr>
     </w:lvl>
-    <w:lvl w:ilvl="7" w:tplc="40090019" w:tentative="1">
+    <w:lvl w:ilvl="7">
       <w:start w:val="1"/>
       <w:numFmt w:val="lowerLetter"/>
       <w:lvlText w:val="%8."/>
@@ -1265,7 +1246,7 @@
         <w:ind w:left="6120" w:hanging="360"/>
       </w:pPr>
     </w:lvl>
-    <w:lvl w:ilvl="8" w:tplc="4009001B" w:tentative="1">
+    <w:lvl w:ilvl="8">
       <w:start w:val="1"/>
       <w:numFmt w:val="lowerRoman"/>
       <w:lvlText w:val="%9."/>
@@ -1275,135 +1256,136 @@
       </w:pPr>
     </w:lvl>
   </w:abstractNum>
-  <w:abstractNum w:abstractNumId="2" w15:restartNumberingAfterBreak="0">
-    <w:nsid w:val="74220FE0"/>
-    <w:multiLevelType w:val="hybridMultilevel"/>
-    <w:tmpl w:val="A69C5B44"/>
-    <w:lvl w:ilvl="0" w:tplc="40090011">
-      <w:start w:val="1"/>
-      <w:numFmt w:val="decimal"/>
-      <w:lvlText w:val="%1)"/>
+  <w:abstractNum w:abstractNumId="3">
+    <w:lvl w:ilvl="0">
+      <w:start w:val="1"/>
+      <w:numFmt w:val="none"/>
+      <w:suff w:val="nothing"/>
+      <w:lvlText w:val=""/>
       <w:lvlJc w:val="left"/>
       <w:pPr>
-        <w:ind w:left="720" w:hanging="360"/>
-      </w:pPr>
-      <w:rPr>
-        <w:rFonts w:hint="default"/>
-      </w:rPr>
-    </w:lvl>
-    <w:lvl w:ilvl="1" w:tplc="40090019" w:tentative="1">
-      <w:start w:val="1"/>
-      <w:numFmt w:val="lowerLetter"/>
-      <w:lvlText w:val="%2."/>
+        <w:ind w:left="0" w:hanging="0"/>
+      </w:pPr>
+    </w:lvl>
+    <w:lvl w:ilvl="1">
+      <w:start w:val="1"/>
+      <w:numFmt w:val="none"/>
+      <w:suff w:val="nothing"/>
+      <w:lvlText w:val=""/>
       <w:lvlJc w:val="left"/>
       <w:pPr>
-        <w:ind w:left="1440" w:hanging="360"/>
-      </w:pPr>
-    </w:lvl>
-    <w:lvl w:ilvl="2" w:tplc="4009001B" w:tentative="1">
-      <w:start w:val="1"/>
-      <w:numFmt w:val="lowerRoman"/>
-      <w:lvlText w:val="%3."/>
-      <w:lvlJc w:val="right"/>
-      <w:pPr>
-        <w:ind w:left="2160" w:hanging="180"/>
-      </w:pPr>
-    </w:lvl>
-    <w:lvl w:ilvl="3" w:tplc="4009000F" w:tentative="1">
-      <w:start w:val="1"/>
-      <w:numFmt w:val="decimal"/>
-      <w:lvlText w:val="%4."/>
+        <w:ind w:left="0" w:hanging="0"/>
+      </w:pPr>
+    </w:lvl>
+    <w:lvl w:ilvl="2">
+      <w:start w:val="1"/>
+      <w:numFmt w:val="none"/>
+      <w:suff w:val="nothing"/>
+      <w:lvlText w:val=""/>
       <w:lvlJc w:val="left"/>
       <w:pPr>
-        <w:ind w:left="2880" w:hanging="360"/>
-      </w:pPr>
-    </w:lvl>
-    <w:lvl w:ilvl="4" w:tplc="40090019" w:tentative="1">
-      <w:start w:val="1"/>
-      <w:numFmt w:val="lowerLetter"/>
-      <w:lvlText w:val="%5."/>
+        <w:ind w:left="0" w:hanging="0"/>
+      </w:pPr>
+    </w:lvl>
+    <w:lvl w:ilvl="3">
+      <w:start w:val="1"/>
+      <w:numFmt w:val="none"/>
+      <w:suff w:val="nothing"/>
+      <w:lvlText w:val=""/>
       <w:lvlJc w:val="left"/>
       <w:pPr>
-        <w:ind w:left="3600" w:hanging="360"/>
-      </w:pPr>
-    </w:lvl>
-    <w:lvl w:ilvl="5" w:tplc="4009001B" w:tentative="1">
-      <w:start w:val="1"/>
-      <w:numFmt w:val="lowerRoman"/>
-      <w:lvlText w:val="%6."/>
-      <w:lvlJc w:val="right"/>
-      <w:pPr>
-        <w:ind w:left="4320" w:hanging="180"/>
-      </w:pPr>
-    </w:lvl>
-    <w:lvl w:ilvl="6" w:tplc="4009000F" w:tentative="1">
-      <w:start w:val="1"/>
-      <w:numFmt w:val="decimal"/>
-      <w:lvlText w:val="%7."/>
+        <w:ind w:left="0" w:hanging="0"/>
+      </w:pPr>
+    </w:lvl>
+    <w:lvl w:ilvl="4">
+      <w:start w:val="1"/>
+      <w:numFmt w:val="none"/>
+      <w:suff w:val="nothing"/>
+      <w:lvlText w:val=""/>
       <w:lvlJc w:val="left"/>
       <w:pPr>
-        <w:ind w:left="5040" w:hanging="360"/>
-      </w:pPr>
-    </w:lvl>
-    <w:lvl w:ilvl="7" w:tplc="40090019" w:tentative="1">
-      <w:start w:val="1"/>
-      <w:numFmt w:val="lowerLetter"/>
-      <w:lvlText w:val="%8."/>
+        <w:ind w:left="0" w:hanging="0"/>
+      </w:pPr>
+    </w:lvl>
+    <w:lvl w:ilvl="5">
+      <w:start w:val="1"/>
+      <w:numFmt w:val="none"/>
+      <w:suff w:val="nothing"/>
+      <w:lvlText w:val=""/>
       <w:lvlJc w:val="left"/>
       <w:pPr>
-        <w:ind w:left="5760" w:hanging="360"/>
-      </w:pPr>
-    </w:lvl>
-    <w:lvl w:ilvl="8" w:tplc="4009001B" w:tentative="1">
-      <w:start w:val="1"/>
-      <w:numFmt w:val="lowerRoman"/>
-      <w:lvlText w:val="%9."/>
-      <w:lvlJc w:val="right"/>
-      <w:pPr>
-        <w:ind w:left="6480" w:hanging="180"/>
+        <w:ind w:left="0" w:hanging="0"/>
+      </w:pPr>
+    </w:lvl>
+    <w:lvl w:ilvl="6">
+      <w:start w:val="1"/>
+      <w:numFmt w:val="none"/>
+      <w:suff w:val="nothing"/>
+      <w:lvlText w:val=""/>
+      <w:lvlJc w:val="left"/>
+      <w:pPr>
+        <w:ind w:left="0" w:hanging="0"/>
+      </w:pPr>
+    </w:lvl>
+    <w:lvl w:ilvl="7">
+      <w:start w:val="1"/>
+      <w:numFmt w:val="none"/>
+      <w:suff w:val="nothing"/>
+      <w:lvlText w:val=""/>
+      <w:lvlJc w:val="left"/>
+      <w:pPr>
+        <w:ind w:left="0" w:hanging="0"/>
+      </w:pPr>
+    </w:lvl>
+    <w:lvl w:ilvl="8">
+      <w:start w:val="1"/>
+      <w:numFmt w:val="none"/>
+      <w:suff w:val="nothing"/>
+      <w:lvlText w:val=""/>
+      <w:lvlJc w:val="left"/>
+      <w:pPr>
+        <w:ind w:left="0" w:hanging="0"/>
       </w:pPr>
     </w:lvl>
   </w:abstractNum>
   <w:num w:numId="1">
+    <w:abstractNumId w:val="1"/>
+  </w:num>
+  <w:num w:numId="2">
     <w:abstractNumId w:val="2"/>
   </w:num>
-  <w:num w:numId="2">
-    <w:abstractNumId w:val="0"/>
-  </w:num>
   <w:num w:numId="3">
-    <w:abstractNumId w:val="1"/>
+    <w:abstractNumId w:val="3"/>
   </w:num>
 </w:numbering>
 </file>
 
 <file path=word/styles.xml><?xml version="1.0" encoding="utf-8"?>
-<w:styles xmlns:mc="http://schemas.openxmlformats.org/markup-compatibility/2006" xmlns:r="http://schemas.openxmlformats.org/officeDocument/2006/relationships" xmlns:w="http://schemas.openxmlformats.org/wordprocessingml/2006/main" xmlns:w14="http://schemas.microsoft.com/office/word/2010/wordml" xmlns:w15="http://schemas.microsoft.com/office/word/2012/wordml" xmlns:w16cid="http://schemas.microsoft.com/office/word/2016/wordml/cid" xmlns:w16se="http://schemas.microsoft.com/office/word/2015/wordml/symex" mc:Ignorable="w14 w15 w16se w16cid">
+<w:styles xmlns:w="http://schemas.openxmlformats.org/wordprocessingml/2006/main" xmlns:w14="http://schemas.microsoft.com/office/word/2010/wordml" xmlns:mc="http://schemas.openxmlformats.org/markup-compatibility/2006" mc:Ignorable="w14">
   <w:docDefaults>
     <w:rPrDefault>
       <w:rPr>
-        <w:rFonts w:asciiTheme="minorHAnsi" w:eastAsiaTheme="minorHAnsi" w:hAnsiTheme="minorHAnsi" w:cstheme="minorBidi"/>
+        <w:rFonts w:ascii="Calibri" w:hAnsi="Calibri" w:eastAsia="Calibri" w:cs="" w:asciiTheme="minorHAnsi" w:cstheme="minorBidi" w:eastAsiaTheme="minorHAnsi" w:hAnsiTheme="minorHAnsi"/>
         <w:sz w:val="22"/>
         <w:szCs w:val="22"/>
         <w:lang w:val="en-IN" w:eastAsia="en-US" w:bidi="ar-SA"/>
       </w:rPr>
     </w:rPrDefault>
     <w:pPrDefault>
-      <w:pPr>
-        <w:spacing w:after="160" w:line="259" w:lineRule="auto"/>
-      </w:pPr>
+      <w:pPr/>
     </w:pPrDefault>
   </w:docDefaults>
   <w:latentStyles w:defLockedState="0" w:defUIPriority="99" w:defSemiHidden="0" w:defUnhideWhenUsed="0" w:defQFormat="0" w:count="375">
     <w:lsdException w:name="Normal" w:uiPriority="0" w:qFormat="1"/>
     <w:lsdException w:name="heading 1" w:uiPriority="9" w:qFormat="1"/>
-    <w:lsdException w:name="heading 2" w:semiHidden="1" w:uiPriority="9" w:unhideWhenUsed="1" w:qFormat="1"/>
-    <w:lsdException w:name="heading 3" w:semiHidden="1" w:uiPriority="9" w:unhideWhenUsed="1" w:qFormat="1"/>
-    <w:lsdException w:name="heading 4" w:semiHidden="1" w:uiPriority="9" w:unhideWhenUsed="1" w:qFormat="1"/>
-    <w:lsdException w:name="heading 5" w:semiHidden="1" w:uiPriority="9" w:unhideWhenUsed="1" w:qFormat="1"/>
-    <w:lsdException w:name="heading 6" w:semiHidden="1" w:uiPriority="9" w:unhideWhenUsed="1" w:qFormat="1"/>
-    <w:lsdException w:name="heading 7" w:semiHidden="1" w:uiPriority="9" w:unhideWhenUsed="1" w:qFormat="1"/>
-    <w:lsdException w:name="heading 8" w:semiHidden="1" w:uiPriority="9" w:unhideWhenUsed="1" w:qFormat="1"/>
-    <w:lsdException w:name="heading 9" w:semiHidden="1" w:uiPriority="9" w:unhideWhenUsed="1" w:qFormat="1"/>
+    <w:lsdException w:name="heading 2" w:uiPriority="9" w:semiHidden="1" w:unhideWhenUsed="1" w:qFormat="1"/>
+    <w:lsdException w:name="heading 3" w:uiPriority="9" w:semiHidden="1" w:unhideWhenUsed="1" w:qFormat="1"/>
+    <w:lsdException w:name="heading 4" w:uiPriority="9" w:semiHidden="1" w:unhideWhenUsed="1" w:qFormat="1"/>
+    <w:lsdException w:name="heading 5" w:uiPriority="9" w:semiHidden="1" w:unhideWhenUsed="1" w:qFormat="1"/>
+    <w:lsdException w:name="heading 6" w:uiPriority="9" w:semiHidden="1" w:unhideWhenUsed="1" w:qFormat="1"/>
+    <w:lsdException w:name="heading 7" w:uiPriority="9" w:semiHidden="1" w:unhideWhenUsed="1" w:qFormat="1"/>
+    <w:lsdException w:name="heading 8" w:uiPriority="9" w:semiHidden="1" w:unhideWhenUsed="1" w:qFormat="1"/>
+    <w:lsdException w:name="heading 9" w:uiPriority="9" w:semiHidden="1" w:unhideWhenUsed="1" w:qFormat="1"/>
     <w:lsdException w:name="index 1" w:semiHidden="1" w:unhideWhenUsed="1"/>
     <w:lsdException w:name="index 2" w:semiHidden="1" w:unhideWhenUsed="1"/>
     <w:lsdException w:name="index 3" w:semiHidden="1" w:unhideWhenUsed="1"/>
@@ -1413,22 +1395,22 @@
     <w:lsdException w:name="index 7" w:semiHidden="1" w:unhideWhenUsed="1"/>
     <w:lsdException w:name="index 8" w:semiHidden="1" w:unhideWhenUsed="1"/>
     <w:lsdException w:name="index 9" w:semiHidden="1" w:unhideWhenUsed="1"/>
-    <w:lsdException w:name="toc 1" w:semiHidden="1" w:uiPriority="39" w:unhideWhenUsed="1"/>
-    <w:lsdException w:name="toc 2" w:semiHidden="1" w:uiPriority="39" w:unhideWhenUsed="1"/>
-    <w:lsdException w:name="toc 3" w:semiHidden="1" w:uiPriority="39" w:unhideWhenUsed="1"/>
-    <w:lsdException w:name="toc 4" w:semiHidden="1" w:uiPriority="39" w:unhideWhenUsed="1"/>
-    <w:lsdException w:name="toc 5" w:semiHidden="1" w:uiPriority="39" w:unhideWhenUsed="1"/>
-    <w:lsdException w:name="toc 6" w:semiHidden="1" w:uiPriority="39" w:unhideWhenUsed="1"/>
-    <w:lsdException w:name="toc 7" w:semiHidden="1" w:uiPriority="39" w:unhideWhenUsed="1"/>
-    <w:lsdException w:name="toc 8" w:semiHidden="1" w:uiPriority="39" w:unhideWhenUsed="1"/>
-    <w:lsdException w:name="toc 9" w:semiHidden="1" w:uiPriority="39" w:unhideWhenUsed="1"/>
+    <w:lsdException w:name="toc 1" w:uiPriority="39" w:semiHidden="1" w:unhideWhenUsed="1"/>
+    <w:lsdException w:name="toc 2" w:uiPriority="39" w:semiHidden="1" w:unhideWhenUsed="1"/>
+    <w:lsdException w:name="toc 3" w:uiPriority="39" w:semiHidden="1" w:unhideWhenUsed="1"/>
+    <w:lsdException w:name="toc 4" w:uiPriority="39" w:semiHidden="1" w:unhideWhenUsed="1"/>
+    <w:lsdException w:name="toc 5" w:uiPriority="39" w:semiHidden="1" w:unhideWhenUsed="1"/>
+    <w:lsdException w:name="toc 6" w:uiPriority="39" w:semiHidden="1" w:unhideWhenUsed="1"/>
+    <w:lsdException w:name="toc 7" w:uiPriority="39" w:semiHidden="1" w:unhideWhenUsed="1"/>
+    <w:lsdException w:name="toc 8" w:uiPriority="39" w:semiHidden="1" w:unhideWhenUsed="1"/>
+    <w:lsdException w:name="toc 9" w:uiPriority="39" w:semiHidden="1" w:unhideWhenUsed="1"/>
     <w:lsdException w:name="Normal Indent" w:semiHidden="1" w:unhideWhenUsed="1"/>
     <w:lsdException w:name="footnote text" w:semiHidden="1" w:unhideWhenUsed="1"/>
     <w:lsdException w:name="annotation text" w:semiHidden="1" w:unhideWhenUsed="1"/>
     <w:lsdException w:name="header" w:semiHidden="1" w:unhideWhenUsed="1"/>
     <w:lsdException w:name="footer" w:semiHidden="1" w:unhideWhenUsed="1"/>
     <w:lsdException w:name="index heading" w:semiHidden="1" w:unhideWhenUsed="1"/>
-    <w:lsdException w:name="caption" w:semiHidden="1" w:uiPriority="35" w:unhideWhenUsed="1" w:qFormat="1"/>
+    <w:lsdException w:name="caption" w:uiPriority="35" w:semiHidden="1" w:unhideWhenUsed="1" w:qFormat="1"/>
     <w:lsdException w:name="table of figures" w:semiHidden="1" w:unhideWhenUsed="1"/>
     <w:lsdException w:name="envelope address" w:semiHidden="1" w:unhideWhenUsed="1"/>
     <w:lsdException w:name="envelope return" w:semiHidden="1" w:unhideWhenUsed="1"/>
@@ -1459,7 +1441,7 @@
     <w:lsdException w:name="Title" w:uiPriority="10" w:qFormat="1"/>
     <w:lsdException w:name="Closing" w:semiHidden="1" w:unhideWhenUsed="1"/>
     <w:lsdException w:name="Signature" w:semiHidden="1" w:unhideWhenUsed="1"/>
-    <w:lsdException w:name="Default Paragraph Font" w:semiHidden="1" w:uiPriority="1" w:unhideWhenUsed="1"/>
+    <w:lsdException w:name="Default Paragraph Font" w:uiPriority="1" w:semiHidden="1" w:unhideWhenUsed="1"/>
     <w:lsdException w:name="Body Text" w:semiHidden="1" w:unhideWhenUsed="1"/>
     <w:lsdException w:name="Body Text Indent" w:semiHidden="1" w:unhideWhenUsed="1"/>
     <w:lsdException w:name="List Continue" w:semiHidden="1" w:unhideWhenUsed="1"/>
@@ -1659,8 +1641,8 @@
     <w:lsdException w:name="Subtle Reference" w:uiPriority="31" w:qFormat="1"/>
     <w:lsdException w:name="Intense Reference" w:uiPriority="32" w:qFormat="1"/>
     <w:lsdException w:name="Book Title" w:uiPriority="33" w:qFormat="1"/>
-    <w:lsdException w:name="Bibliography" w:semiHidden="1" w:uiPriority="37" w:unhideWhenUsed="1"/>
-    <w:lsdException w:name="TOC Heading" w:semiHidden="1" w:uiPriority="39" w:unhideWhenUsed="1" w:qFormat="1"/>
+    <w:lsdException w:name="Bibliography" w:uiPriority="37" w:semiHidden="1" w:unhideWhenUsed="1"/>
+    <w:lsdException w:name="TOC Heading" w:uiPriority="39" w:semiHidden="1" w:unhideWhenUsed="1" w:qFormat="1"/>
     <w:lsdException w:name="Plain Table 1" w:uiPriority="41"/>
     <w:lsdException w:name="Plain Table 2" w:uiPriority="42"/>
     <w:lsdException w:name="Plain Table 3" w:uiPriority="43"/>
@@ -1770,16 +1752,118 @@
     <w:lsdException w:name="Hashtag" w:semiHidden="1" w:unhideWhenUsed="1"/>
     <w:lsdException w:name="Unresolved Mention" w:semiHidden="1" w:unhideWhenUsed="1"/>
   </w:latentStyles>
-  <w:style w:type="paragraph" w:default="1" w:styleId="Normal">
+  <w:style w:type="paragraph" w:styleId="Normal" w:default="1">
     <w:name w:val="Normal"/>
     <w:qFormat/>
-    <w:rsid w:val="00B76CEA"/>
+    <w:rsid w:val="00b76cea"/>
+    <w:pPr>
+      <w:widowControl/>
+      <w:bidi w:val="0"/>
+      <w:spacing w:lineRule="auto" w:line="259" w:before="0" w:after="160"/>
+      <w:jc w:val="left"/>
+    </w:pPr>
+    <w:rPr>
+      <w:rFonts w:ascii="Calibri" w:hAnsi="Calibri" w:eastAsia="Calibri" w:cs="" w:asciiTheme="minorHAnsi" w:cstheme="minorBidi" w:eastAsiaTheme="minorHAnsi" w:hAnsiTheme="minorHAnsi"/>
+      <w:color w:val="auto"/>
+      <w:kern w:val="0"/>
+      <w:sz w:val="22"/>
+      <w:szCs w:val="22"/>
+      <w:lang w:val="en-IN" w:eastAsia="en-US" w:bidi="ar-SA"/>
+    </w:rPr>
   </w:style>
-  <w:style w:type="character" w:default="1" w:styleId="DefaultParagraphFont">
+  <w:style w:type="character" w:styleId="DefaultParagraphFont" w:default="1">
     <w:name w:val="Default Paragraph Font"/>
     <w:uiPriority w:val="1"/>
     <w:semiHidden/>
     <w:unhideWhenUsed/>
+    <w:qFormat/>
+    <w:rPr/>
+  </w:style>
+  <w:style w:type="character" w:styleId="InternetLink">
+    <w:name w:val="Internet Link"/>
+    <w:rPr>
+      <w:color w:val="000080"/>
+      <w:u w:val="single"/>
+      <w:lang w:val="zxx" w:eastAsia="zxx" w:bidi="zxx"/>
+    </w:rPr>
+  </w:style>
+  <w:style w:type="paragraph" w:styleId="Heading">
+    <w:name w:val="Heading"/>
+    <w:basedOn w:val="Normal"/>
+    <w:next w:val="TextBody"/>
+    <w:qFormat/>
+    <w:pPr>
+      <w:keepNext w:val="true"/>
+      <w:spacing w:before="240" w:after="120"/>
+    </w:pPr>
+    <w:rPr>
+      <w:rFonts w:ascii="Liberation Sans" w:hAnsi="Liberation Sans" w:eastAsia="Microsoft YaHei" w:cs="Arial"/>
+      <w:sz w:val="28"/>
+      <w:szCs w:val="28"/>
+    </w:rPr>
+  </w:style>
+  <w:style w:type="paragraph" w:styleId="TextBody">
+    <w:name w:val="Body Text"/>
+    <w:basedOn w:val="Normal"/>
+    <w:pPr>
+      <w:spacing w:lineRule="auto" w:line="276" w:before="0" w:after="140"/>
+    </w:pPr>
+    <w:rPr/>
+  </w:style>
+  <w:style w:type="paragraph" w:styleId="List">
+    <w:name w:val="List"/>
+    <w:basedOn w:val="TextBody"/>
+    <w:pPr/>
+    <w:rPr>
+      <w:rFonts w:cs="Arial"/>
+    </w:rPr>
+  </w:style>
+  <w:style w:type="paragraph" w:styleId="Caption">
+    <w:name w:val="Caption"/>
+    <w:basedOn w:val="Normal"/>
+    <w:qFormat/>
+    <w:pPr>
+      <w:suppressLineNumbers/>
+      <w:spacing w:before="120" w:after="120"/>
+    </w:pPr>
+    <w:rPr>
+      <w:rFonts w:cs="Arial"/>
+      <w:i/>
+      <w:iCs/>
+      <w:sz w:val="24"/>
+      <w:szCs w:val="24"/>
+    </w:rPr>
+  </w:style>
+  <w:style w:type="paragraph" w:styleId="Index">
+    <w:name w:val="Index"/>
+    <w:basedOn w:val="Normal"/>
+    <w:qFormat/>
+    <w:pPr>
+      <w:suppressLineNumbers/>
+    </w:pPr>
+    <w:rPr>
+      <w:rFonts w:cs="Arial"/>
+    </w:rPr>
+  </w:style>
+  <w:style w:type="paragraph" w:styleId="ListParagraph">
+    <w:name w:val="List Paragraph"/>
+    <w:basedOn w:val="Normal"/>
+    <w:uiPriority w:val="34"/>
+    <w:qFormat/>
+    <w:rsid w:val="0049111e"/>
+    <w:pPr>
+      <w:spacing w:before="0" w:after="160"/>
+      <w:ind w:left="720" w:hanging="0"/>
+      <w:contextualSpacing/>
+    </w:pPr>
+    <w:rPr/>
+  </w:style>
+  <w:style w:type="numbering" w:styleId="NoList" w:default="1">
+    <w:name w:val="No List"/>
+    <w:uiPriority w:val="99"/>
+    <w:semiHidden/>
+    <w:unhideWhenUsed/>
+    <w:qFormat/>
   </w:style>
   <w:style w:type="table" w:default="1" w:styleId="TableNormal">
     <w:name w:val="Normal Table"/>
@@ -1795,23 +1879,6 @@
         <w:right w:w="108" w:type="dxa"/>
       </w:tblCellMar>
     </w:tblPr>
-  </w:style>
-  <w:style w:type="numbering" w:default="1" w:styleId="NoList">
-    <w:name w:val="No List"/>
-    <w:uiPriority w:val="99"/>
-    <w:semiHidden/>
-    <w:unhideWhenUsed/>
-  </w:style>
-  <w:style w:type="paragraph" w:styleId="ListParagraph">
-    <w:name w:val="List Paragraph"/>
-    <w:basedOn w:val="Normal"/>
-    <w:uiPriority w:val="34"/>
-    <w:qFormat/>
-    <w:rsid w:val="0049111E"/>
-    <w:pPr>
-      <w:ind w:left="720"/>
-      <w:contextualSpacing/>
-    </w:pPr>
   </w:style>
 </w:styles>
 </file>

</xml_diff>